<commit_message>
rename files. add servlet mapping
</commit_message>
<xml_diff>
--- a/Bank/documents/Design document.docx
+++ b/Bank/documents/Design document.docx
@@ -255,7 +255,7 @@
                     <a:blip r:embed="rId6">
                       <a:extLst>
                         <a:ext uri="{28A0092B-C50C-407E-A947-70E740481C1C}">
-                          <a14:useLocalDpi xmlns:a14="http://schemas.microsoft.com/office/drawing/2010/main" xmlns:wps="http://schemas.microsoft.com/office/word/2010/wordprocessingShape" xmlns:wpi="http://schemas.microsoft.com/office/word/2010/wordprocessingInk" xmlns:wpg="http://schemas.microsoft.com/office/word/2010/wordprocessingGroup" xmlns:w15="http://schemas.microsoft.com/office/word/2012/wordml" xmlns:w14="http://schemas.microsoft.com/office/word/2010/wordml" xmlns:w="http://schemas.openxmlformats.org/wordprocessingml/2006/main" xmlns:w10="urn:schemas-microsoft-com:office:word" xmlns:wp14="http://schemas.microsoft.com/office/word/2010/wordprocessingDrawing" xmlns:v="urn:schemas-microsoft-com:vml" xmlns:o="urn:schemas-microsoft-com:office:office" xmlns:mc="http://schemas.openxmlformats.org/markup-compatibility/2006" xmlns:wpc="http://schemas.microsoft.com/office/word/2010/wordprocessingCanvas" xmlns="" val="0"/>
+                          <a14:useLocalDpi xmlns="" xmlns:wpc="http://schemas.microsoft.com/office/word/2010/wordprocessingCanvas" xmlns:mc="http://schemas.openxmlformats.org/markup-compatibility/2006" xmlns:o="urn:schemas-microsoft-com:office:office" xmlns:v="urn:schemas-microsoft-com:vml" xmlns:wp14="http://schemas.microsoft.com/office/word/2010/wordprocessingDrawing" xmlns:w10="urn:schemas-microsoft-com:office:word" xmlns:w="http://schemas.openxmlformats.org/wordprocessingml/2006/main" xmlns:w14="http://schemas.microsoft.com/office/word/2010/wordml" xmlns:w15="http://schemas.microsoft.com/office/word/2012/wordml" xmlns:wpg="http://schemas.microsoft.com/office/word/2010/wordprocessingGroup" xmlns:wpi="http://schemas.microsoft.com/office/word/2010/wordprocessingInk" xmlns:wps="http://schemas.microsoft.com/office/word/2010/wordprocessingShape" xmlns:a14="http://schemas.microsoft.com/office/drawing/2010/main" val="0"/>
                         </a:ext>
                       </a:extLst>
                     </a:blip>
@@ -321,7 +321,7 @@
                     <a:blip r:embed="rId7">
                       <a:extLst>
                         <a:ext uri="{28A0092B-C50C-407E-A947-70E740481C1C}">
-                          <a14:useLocalDpi xmlns:a14="http://schemas.microsoft.com/office/drawing/2010/main" xmlns:wps="http://schemas.microsoft.com/office/word/2010/wordprocessingShape" xmlns:wpi="http://schemas.microsoft.com/office/word/2010/wordprocessingInk" xmlns:wpg="http://schemas.microsoft.com/office/word/2010/wordprocessingGroup" xmlns:w15="http://schemas.microsoft.com/office/word/2012/wordml" xmlns:w14="http://schemas.microsoft.com/office/word/2010/wordml" xmlns:w="http://schemas.openxmlformats.org/wordprocessingml/2006/main" xmlns:w10="urn:schemas-microsoft-com:office:word" xmlns:wp14="http://schemas.microsoft.com/office/word/2010/wordprocessingDrawing" xmlns:v="urn:schemas-microsoft-com:vml" xmlns:o="urn:schemas-microsoft-com:office:office" xmlns:mc="http://schemas.openxmlformats.org/markup-compatibility/2006" xmlns:wpc="http://schemas.microsoft.com/office/word/2010/wordprocessingCanvas" xmlns="" val="0"/>
+                          <a14:useLocalDpi xmlns="" xmlns:wpc="http://schemas.microsoft.com/office/word/2010/wordprocessingCanvas" xmlns:mc="http://schemas.openxmlformats.org/markup-compatibility/2006" xmlns:o="urn:schemas-microsoft-com:office:office" xmlns:v="urn:schemas-microsoft-com:vml" xmlns:wp14="http://schemas.microsoft.com/office/word/2010/wordprocessingDrawing" xmlns:w10="urn:schemas-microsoft-com:office:word" xmlns:w="http://schemas.openxmlformats.org/wordprocessingml/2006/main" xmlns:w14="http://schemas.microsoft.com/office/word/2010/wordml" xmlns:w15="http://schemas.microsoft.com/office/word/2012/wordml" xmlns:wpg="http://schemas.microsoft.com/office/word/2010/wordprocessingGroup" xmlns:wpi="http://schemas.microsoft.com/office/word/2010/wordprocessingInk" xmlns:wps="http://schemas.microsoft.com/office/word/2010/wordprocessingShape" xmlns:a14="http://schemas.microsoft.com/office/drawing/2010/main" val="0"/>
                         </a:ext>
                       </a:extLst>
                     </a:blip>
@@ -393,7 +393,7 @@
                     <a:blip r:embed="rId8">
                       <a:extLst>
                         <a:ext uri="{28A0092B-C50C-407E-A947-70E740481C1C}">
-                          <a14:useLocalDpi xmlns:a14="http://schemas.microsoft.com/office/drawing/2010/main" xmlns:wps="http://schemas.microsoft.com/office/word/2010/wordprocessingShape" xmlns:wpi="http://schemas.microsoft.com/office/word/2010/wordprocessingInk" xmlns:wpg="http://schemas.microsoft.com/office/word/2010/wordprocessingGroup" xmlns:w15="http://schemas.microsoft.com/office/word/2012/wordml" xmlns:w14="http://schemas.microsoft.com/office/word/2010/wordml" xmlns:w="http://schemas.openxmlformats.org/wordprocessingml/2006/main" xmlns:w10="urn:schemas-microsoft-com:office:word" xmlns:wp14="http://schemas.microsoft.com/office/word/2010/wordprocessingDrawing" xmlns:v="urn:schemas-microsoft-com:vml" xmlns:o="urn:schemas-microsoft-com:office:office" xmlns:mc="http://schemas.openxmlformats.org/markup-compatibility/2006" xmlns:wpc="http://schemas.microsoft.com/office/word/2010/wordprocessingCanvas" xmlns="" val="0"/>
+                          <a14:useLocalDpi xmlns="" xmlns:wpc="http://schemas.microsoft.com/office/word/2010/wordprocessingCanvas" xmlns:mc="http://schemas.openxmlformats.org/markup-compatibility/2006" xmlns:o="urn:schemas-microsoft-com:office:office" xmlns:v="urn:schemas-microsoft-com:vml" xmlns:wp14="http://schemas.microsoft.com/office/word/2010/wordprocessingDrawing" xmlns:w10="urn:schemas-microsoft-com:office:word" xmlns:w="http://schemas.openxmlformats.org/wordprocessingml/2006/main" xmlns:w14="http://schemas.microsoft.com/office/word/2010/wordml" xmlns:w15="http://schemas.microsoft.com/office/word/2012/wordml" xmlns:wpg="http://schemas.microsoft.com/office/word/2010/wordprocessingGroup" xmlns:wpi="http://schemas.microsoft.com/office/word/2010/wordprocessingInk" xmlns:wps="http://schemas.microsoft.com/office/word/2010/wordprocessingShape" xmlns:a14="http://schemas.microsoft.com/office/drawing/2010/main" val="0"/>
                         </a:ext>
                       </a:extLst>
                     </a:blip>
@@ -414,7 +414,7 @@
                     </a:ln>
                     <a:extLst>
                       <a:ext uri="{53640926-AAD7-44D8-BBD7-CCE9431645EC}">
-                        <a14:shadowObscured xmlns:a14="http://schemas.microsoft.com/office/drawing/2010/main" xmlns:wps="http://schemas.microsoft.com/office/word/2010/wordprocessingShape" xmlns:wpi="http://schemas.microsoft.com/office/word/2010/wordprocessingInk" xmlns:wpg="http://schemas.microsoft.com/office/word/2010/wordprocessingGroup" xmlns:w15="http://schemas.microsoft.com/office/word/2012/wordml" xmlns:w14="http://schemas.microsoft.com/office/word/2010/wordml" xmlns:w="http://schemas.openxmlformats.org/wordprocessingml/2006/main" xmlns:w10="urn:schemas-microsoft-com:office:word" xmlns:wp14="http://schemas.microsoft.com/office/word/2010/wordprocessingDrawing" xmlns:v="urn:schemas-microsoft-com:vml" xmlns:o="urn:schemas-microsoft-com:office:office" xmlns:mc="http://schemas.openxmlformats.org/markup-compatibility/2006" xmlns:wpc="http://schemas.microsoft.com/office/word/2010/wordprocessingCanvas" xmlns=""/>
+                        <a14:shadowObscured xmlns="" xmlns:wpc="http://schemas.microsoft.com/office/word/2010/wordprocessingCanvas" xmlns:mc="http://schemas.openxmlformats.org/markup-compatibility/2006" xmlns:o="urn:schemas-microsoft-com:office:office" xmlns:v="urn:schemas-microsoft-com:vml" xmlns:wp14="http://schemas.microsoft.com/office/word/2010/wordprocessingDrawing" xmlns:w10="urn:schemas-microsoft-com:office:word" xmlns:w="http://schemas.openxmlformats.org/wordprocessingml/2006/main" xmlns:w14="http://schemas.microsoft.com/office/word/2010/wordml" xmlns:w15="http://schemas.microsoft.com/office/word/2012/wordml" xmlns:wpg="http://schemas.microsoft.com/office/word/2010/wordprocessingGroup" xmlns:wpi="http://schemas.microsoft.com/office/word/2010/wordprocessingInk" xmlns:wps="http://schemas.microsoft.com/office/word/2010/wordprocessingShape" xmlns:a14="http://schemas.microsoft.com/office/drawing/2010/main"/>
                       </a:ext>
                     </a:extLst>
                   </pic:spPr>
@@ -468,7 +468,7 @@
                     <a:blip r:embed="rId9">
                       <a:extLst>
                         <a:ext uri="{28A0092B-C50C-407E-A947-70E740481C1C}">
-                          <a14:useLocalDpi xmlns:a14="http://schemas.microsoft.com/office/drawing/2010/main" xmlns:wps="http://schemas.microsoft.com/office/word/2010/wordprocessingShape" xmlns:wpi="http://schemas.microsoft.com/office/word/2010/wordprocessingInk" xmlns:wpg="http://schemas.microsoft.com/office/word/2010/wordprocessingGroup" xmlns:w15="http://schemas.microsoft.com/office/word/2012/wordml" xmlns:w14="http://schemas.microsoft.com/office/word/2010/wordml" xmlns:w="http://schemas.openxmlformats.org/wordprocessingml/2006/main" xmlns:w10="urn:schemas-microsoft-com:office:word" xmlns:wp14="http://schemas.microsoft.com/office/word/2010/wordprocessingDrawing" xmlns:v="urn:schemas-microsoft-com:vml" xmlns:o="urn:schemas-microsoft-com:office:office" xmlns:mc="http://schemas.openxmlformats.org/markup-compatibility/2006" xmlns:wpc="http://schemas.microsoft.com/office/word/2010/wordprocessingCanvas" xmlns="" val="0"/>
+                          <a14:useLocalDpi xmlns="" xmlns:wpc="http://schemas.microsoft.com/office/word/2010/wordprocessingCanvas" xmlns:mc="http://schemas.openxmlformats.org/markup-compatibility/2006" xmlns:o="urn:schemas-microsoft-com:office:office" xmlns:v="urn:schemas-microsoft-com:vml" xmlns:wp14="http://schemas.microsoft.com/office/word/2010/wordprocessingDrawing" xmlns:w10="urn:schemas-microsoft-com:office:word" xmlns:w="http://schemas.openxmlformats.org/wordprocessingml/2006/main" xmlns:w14="http://schemas.microsoft.com/office/word/2010/wordml" xmlns:w15="http://schemas.microsoft.com/office/word/2012/wordml" xmlns:wpg="http://schemas.microsoft.com/office/word/2010/wordprocessingGroup" xmlns:wpi="http://schemas.microsoft.com/office/word/2010/wordprocessingInk" xmlns:wps="http://schemas.microsoft.com/office/word/2010/wordprocessingShape" xmlns:a14="http://schemas.microsoft.com/office/drawing/2010/main" val="0"/>
                         </a:ext>
                       </a:extLst>
                     </a:blip>
@@ -542,7 +542,7 @@
                     <a:blip r:embed="rId10">
                       <a:extLst>
                         <a:ext uri="{28A0092B-C50C-407E-A947-70E740481C1C}">
-                          <a14:useLocalDpi xmlns:a14="http://schemas.microsoft.com/office/drawing/2010/main" xmlns:wps="http://schemas.microsoft.com/office/word/2010/wordprocessingShape" xmlns:wpi="http://schemas.microsoft.com/office/word/2010/wordprocessingInk" xmlns:wpg="http://schemas.microsoft.com/office/word/2010/wordprocessingGroup" xmlns:w15="http://schemas.microsoft.com/office/word/2012/wordml" xmlns:w14="http://schemas.microsoft.com/office/word/2010/wordml" xmlns:w="http://schemas.openxmlformats.org/wordprocessingml/2006/main" xmlns:w10="urn:schemas-microsoft-com:office:word" xmlns:wp14="http://schemas.microsoft.com/office/word/2010/wordprocessingDrawing" xmlns:v="urn:schemas-microsoft-com:vml" xmlns:o="urn:schemas-microsoft-com:office:office" xmlns:mc="http://schemas.openxmlformats.org/markup-compatibility/2006" xmlns:wpc="http://schemas.microsoft.com/office/word/2010/wordprocessingCanvas" xmlns="" val="0"/>
+                          <a14:useLocalDpi xmlns="" xmlns:wpc="http://schemas.microsoft.com/office/word/2010/wordprocessingCanvas" xmlns:mc="http://schemas.openxmlformats.org/markup-compatibility/2006" xmlns:o="urn:schemas-microsoft-com:office:office" xmlns:v="urn:schemas-microsoft-com:vml" xmlns:wp14="http://schemas.microsoft.com/office/word/2010/wordprocessingDrawing" xmlns:w10="urn:schemas-microsoft-com:office:word" xmlns:w="http://schemas.openxmlformats.org/wordprocessingml/2006/main" xmlns:w14="http://schemas.microsoft.com/office/word/2010/wordml" xmlns:w15="http://schemas.microsoft.com/office/word/2012/wordml" xmlns:wpg="http://schemas.microsoft.com/office/word/2010/wordprocessingGroup" xmlns:wpi="http://schemas.microsoft.com/office/word/2010/wordprocessingInk" xmlns:wps="http://schemas.microsoft.com/office/word/2010/wordprocessingShape" xmlns:a14="http://schemas.microsoft.com/office/drawing/2010/main" val="0"/>
                         </a:ext>
                       </a:extLst>
                     </a:blip>
@@ -615,7 +615,7 @@
                     <a:blip r:embed="rId11">
                       <a:extLst>
                         <a:ext uri="{28A0092B-C50C-407E-A947-70E740481C1C}">
-                          <a14:useLocalDpi xmlns:a14="http://schemas.microsoft.com/office/drawing/2010/main" xmlns:wps="http://schemas.microsoft.com/office/word/2010/wordprocessingShape" xmlns:wpi="http://schemas.microsoft.com/office/word/2010/wordprocessingInk" xmlns:wpg="http://schemas.microsoft.com/office/word/2010/wordprocessingGroup" xmlns:w15="http://schemas.microsoft.com/office/word/2012/wordml" xmlns:w14="http://schemas.microsoft.com/office/word/2010/wordml" xmlns:w="http://schemas.openxmlformats.org/wordprocessingml/2006/main" xmlns:w10="urn:schemas-microsoft-com:office:word" xmlns:wp14="http://schemas.microsoft.com/office/word/2010/wordprocessingDrawing" xmlns:v="urn:schemas-microsoft-com:vml" xmlns:o="urn:schemas-microsoft-com:office:office" xmlns:mc="http://schemas.openxmlformats.org/markup-compatibility/2006" xmlns:wpc="http://schemas.microsoft.com/office/word/2010/wordprocessingCanvas" xmlns="" val="0"/>
+                          <a14:useLocalDpi xmlns="" xmlns:wpc="http://schemas.microsoft.com/office/word/2010/wordprocessingCanvas" xmlns:mc="http://schemas.openxmlformats.org/markup-compatibility/2006" xmlns:o="urn:schemas-microsoft-com:office:office" xmlns:v="urn:schemas-microsoft-com:vml" xmlns:wp14="http://schemas.microsoft.com/office/word/2010/wordprocessingDrawing" xmlns:w10="urn:schemas-microsoft-com:office:word" xmlns:w="http://schemas.openxmlformats.org/wordprocessingml/2006/main" xmlns:w14="http://schemas.microsoft.com/office/word/2010/wordml" xmlns:w15="http://schemas.microsoft.com/office/word/2012/wordml" xmlns:wpg="http://schemas.microsoft.com/office/word/2010/wordprocessingGroup" xmlns:wpi="http://schemas.microsoft.com/office/word/2010/wordprocessingInk" xmlns:wps="http://schemas.microsoft.com/office/word/2010/wordprocessingShape" xmlns:a14="http://schemas.microsoft.com/office/drawing/2010/main" val="0"/>
                         </a:ext>
                       </a:extLst>
                     </a:blip>
@@ -636,7 +636,7 @@
                     </a:ln>
                     <a:extLst>
                       <a:ext uri="{53640926-AAD7-44D8-BBD7-CCE9431645EC}">
-                        <a14:shadowObscured xmlns:a14="http://schemas.microsoft.com/office/drawing/2010/main" xmlns:wps="http://schemas.microsoft.com/office/word/2010/wordprocessingShape" xmlns:wpi="http://schemas.microsoft.com/office/word/2010/wordprocessingInk" xmlns:wpg="http://schemas.microsoft.com/office/word/2010/wordprocessingGroup" xmlns:w15="http://schemas.microsoft.com/office/word/2012/wordml" xmlns:w14="http://schemas.microsoft.com/office/word/2010/wordml" xmlns:w="http://schemas.openxmlformats.org/wordprocessingml/2006/main" xmlns:w10="urn:schemas-microsoft-com:office:word" xmlns:wp14="http://schemas.microsoft.com/office/word/2010/wordprocessingDrawing" xmlns:v="urn:schemas-microsoft-com:vml" xmlns:o="urn:schemas-microsoft-com:office:office" xmlns:mc="http://schemas.openxmlformats.org/markup-compatibility/2006" xmlns:wpc="http://schemas.microsoft.com/office/word/2010/wordprocessingCanvas" xmlns=""/>
+                        <a14:shadowObscured xmlns="" xmlns:wpc="http://schemas.microsoft.com/office/word/2010/wordprocessingCanvas" xmlns:mc="http://schemas.openxmlformats.org/markup-compatibility/2006" xmlns:o="urn:schemas-microsoft-com:office:office" xmlns:v="urn:schemas-microsoft-com:vml" xmlns:wp14="http://schemas.microsoft.com/office/word/2010/wordprocessingDrawing" xmlns:w10="urn:schemas-microsoft-com:office:word" xmlns:w="http://schemas.openxmlformats.org/wordprocessingml/2006/main" xmlns:w14="http://schemas.microsoft.com/office/word/2010/wordml" xmlns:w15="http://schemas.microsoft.com/office/word/2012/wordml" xmlns:wpg="http://schemas.microsoft.com/office/word/2010/wordprocessingGroup" xmlns:wpi="http://schemas.microsoft.com/office/word/2010/wordprocessingInk" xmlns:wps="http://schemas.microsoft.com/office/word/2010/wordprocessingShape" xmlns:a14="http://schemas.microsoft.com/office/drawing/2010/main"/>
                       </a:ext>
                     </a:extLst>
                   </pic:spPr>
@@ -686,7 +686,7 @@
                     <a:blip r:embed="rId12">
                       <a:extLst>
                         <a:ext uri="{28A0092B-C50C-407E-A947-70E740481C1C}">
-                          <a14:useLocalDpi xmlns:a14="http://schemas.microsoft.com/office/drawing/2010/main" xmlns:wps="http://schemas.microsoft.com/office/word/2010/wordprocessingShape" xmlns:wpi="http://schemas.microsoft.com/office/word/2010/wordprocessingInk" xmlns:wpg="http://schemas.microsoft.com/office/word/2010/wordprocessingGroup" xmlns:w15="http://schemas.microsoft.com/office/word/2012/wordml" xmlns:w14="http://schemas.microsoft.com/office/word/2010/wordml" xmlns:w="http://schemas.openxmlformats.org/wordprocessingml/2006/main" xmlns:w10="urn:schemas-microsoft-com:office:word" xmlns:wp14="http://schemas.microsoft.com/office/word/2010/wordprocessingDrawing" xmlns:v="urn:schemas-microsoft-com:vml" xmlns:o="urn:schemas-microsoft-com:office:office" xmlns:mc="http://schemas.openxmlformats.org/markup-compatibility/2006" xmlns:wpc="http://schemas.microsoft.com/office/word/2010/wordprocessingCanvas" xmlns="" val="0"/>
+                          <a14:useLocalDpi xmlns="" xmlns:wpc="http://schemas.microsoft.com/office/word/2010/wordprocessingCanvas" xmlns:mc="http://schemas.openxmlformats.org/markup-compatibility/2006" xmlns:o="urn:schemas-microsoft-com:office:office" xmlns:v="urn:schemas-microsoft-com:vml" xmlns:wp14="http://schemas.microsoft.com/office/word/2010/wordprocessingDrawing" xmlns:w10="urn:schemas-microsoft-com:office:word" xmlns:w="http://schemas.openxmlformats.org/wordprocessingml/2006/main" xmlns:w14="http://schemas.microsoft.com/office/word/2010/wordml" xmlns:w15="http://schemas.microsoft.com/office/word/2012/wordml" xmlns:wpg="http://schemas.microsoft.com/office/word/2010/wordprocessingGroup" xmlns:wpi="http://schemas.microsoft.com/office/word/2010/wordprocessingInk" xmlns:wps="http://schemas.microsoft.com/office/word/2010/wordprocessingShape" xmlns:a14="http://schemas.microsoft.com/office/drawing/2010/main" val="0"/>
                         </a:ext>
                       </a:extLst>
                     </a:blip>
@@ -756,7 +756,7 @@
                     <a:blip r:embed="rId13" cstate="print">
                       <a:extLst>
                         <a:ext uri="{28A0092B-C50C-407E-A947-70E740481C1C}">
-                          <a14:useLocalDpi xmlns:a14="http://schemas.microsoft.com/office/drawing/2010/main" xmlns:wps="http://schemas.microsoft.com/office/word/2010/wordprocessingShape" xmlns:wpi="http://schemas.microsoft.com/office/word/2010/wordprocessingInk" xmlns:wpg="http://schemas.microsoft.com/office/word/2010/wordprocessingGroup" xmlns:w15="http://schemas.microsoft.com/office/word/2012/wordml" xmlns:w14="http://schemas.microsoft.com/office/word/2010/wordml" xmlns:w="http://schemas.openxmlformats.org/wordprocessingml/2006/main" xmlns:w10="urn:schemas-microsoft-com:office:word" xmlns:wp14="http://schemas.microsoft.com/office/word/2010/wordprocessingDrawing" xmlns:v="urn:schemas-microsoft-com:vml" xmlns:o="urn:schemas-microsoft-com:office:office" xmlns:mc="http://schemas.openxmlformats.org/markup-compatibility/2006" xmlns:wpc="http://schemas.microsoft.com/office/word/2010/wordprocessingCanvas" xmlns="" val="0"/>
+                          <a14:useLocalDpi xmlns="" xmlns:wpc="http://schemas.microsoft.com/office/word/2010/wordprocessingCanvas" xmlns:mc="http://schemas.openxmlformats.org/markup-compatibility/2006" xmlns:o="urn:schemas-microsoft-com:office:office" xmlns:v="urn:schemas-microsoft-com:vml" xmlns:wp14="http://schemas.microsoft.com/office/word/2010/wordprocessingDrawing" xmlns:w10="urn:schemas-microsoft-com:office:word" xmlns:w="http://schemas.openxmlformats.org/wordprocessingml/2006/main" xmlns:w14="http://schemas.microsoft.com/office/word/2010/wordml" xmlns:w15="http://schemas.microsoft.com/office/word/2012/wordml" xmlns:wpg="http://schemas.microsoft.com/office/word/2010/wordprocessingGroup" xmlns:wpi="http://schemas.microsoft.com/office/word/2010/wordprocessingInk" xmlns:wps="http://schemas.microsoft.com/office/word/2010/wordprocessingShape" xmlns:a14="http://schemas.microsoft.com/office/drawing/2010/main" val="0"/>
                         </a:ext>
                       </a:extLst>
                     </a:blip>
@@ -826,7 +826,7 @@
                     <a:blip r:embed="rId14" cstate="print">
                       <a:extLst>
                         <a:ext uri="{28A0092B-C50C-407E-A947-70E740481C1C}">
-                          <a14:useLocalDpi xmlns:a14="http://schemas.microsoft.com/office/drawing/2010/main" xmlns:wps="http://schemas.microsoft.com/office/word/2010/wordprocessingShape" xmlns:wpi="http://schemas.microsoft.com/office/word/2010/wordprocessingInk" xmlns:wpg="http://schemas.microsoft.com/office/word/2010/wordprocessingGroup" xmlns:w15="http://schemas.microsoft.com/office/word/2012/wordml" xmlns:w14="http://schemas.microsoft.com/office/word/2010/wordml" xmlns:w="http://schemas.openxmlformats.org/wordprocessingml/2006/main" xmlns:w10="urn:schemas-microsoft-com:office:word" xmlns:wp14="http://schemas.microsoft.com/office/word/2010/wordprocessingDrawing" xmlns:v="urn:schemas-microsoft-com:vml" xmlns:o="urn:schemas-microsoft-com:office:office" xmlns:mc="http://schemas.openxmlformats.org/markup-compatibility/2006" xmlns:wpc="http://schemas.microsoft.com/office/word/2010/wordprocessingCanvas" xmlns="" val="0"/>
+                          <a14:useLocalDpi xmlns="" xmlns:wpc="http://schemas.microsoft.com/office/word/2010/wordprocessingCanvas" xmlns:mc="http://schemas.openxmlformats.org/markup-compatibility/2006" xmlns:o="urn:schemas-microsoft-com:office:office" xmlns:v="urn:schemas-microsoft-com:vml" xmlns:wp14="http://schemas.microsoft.com/office/word/2010/wordprocessingDrawing" xmlns:w10="urn:schemas-microsoft-com:office:word" xmlns:w="http://schemas.openxmlformats.org/wordprocessingml/2006/main" xmlns:w14="http://schemas.microsoft.com/office/word/2010/wordml" xmlns:w15="http://schemas.microsoft.com/office/word/2012/wordml" xmlns:wpg="http://schemas.microsoft.com/office/word/2010/wordprocessingGroup" xmlns:wpi="http://schemas.microsoft.com/office/word/2010/wordprocessingInk" xmlns:wps="http://schemas.microsoft.com/office/word/2010/wordprocessingShape" xmlns:a14="http://schemas.microsoft.com/office/drawing/2010/main" val="0"/>
                         </a:ext>
                       </a:extLst>
                     </a:blip>
@@ -903,7 +903,7 @@
                     <a:blip r:embed="rId15" cstate="print">
                       <a:extLst>
                         <a:ext uri="{28A0092B-C50C-407E-A947-70E740481C1C}">
-                          <a14:useLocalDpi xmlns:a14="http://schemas.microsoft.com/office/drawing/2010/main" xmlns:wps="http://schemas.microsoft.com/office/word/2010/wordprocessingShape" xmlns:wpi="http://schemas.microsoft.com/office/word/2010/wordprocessingInk" xmlns:wpg="http://schemas.microsoft.com/office/word/2010/wordprocessingGroup" xmlns:w15="http://schemas.microsoft.com/office/word/2012/wordml" xmlns:w14="http://schemas.microsoft.com/office/word/2010/wordml" xmlns:w="http://schemas.openxmlformats.org/wordprocessingml/2006/main" xmlns:w10="urn:schemas-microsoft-com:office:word" xmlns:wp14="http://schemas.microsoft.com/office/word/2010/wordprocessingDrawing" xmlns:v="urn:schemas-microsoft-com:vml" xmlns:o="urn:schemas-microsoft-com:office:office" xmlns:mc="http://schemas.openxmlformats.org/markup-compatibility/2006" xmlns:wpc="http://schemas.microsoft.com/office/word/2010/wordprocessingCanvas" xmlns="" val="0"/>
+                          <a14:useLocalDpi xmlns="" xmlns:wpc="http://schemas.microsoft.com/office/word/2010/wordprocessingCanvas" xmlns:mc="http://schemas.openxmlformats.org/markup-compatibility/2006" xmlns:o="urn:schemas-microsoft-com:office:office" xmlns:v="urn:schemas-microsoft-com:vml" xmlns:wp14="http://schemas.microsoft.com/office/word/2010/wordprocessingDrawing" xmlns:w10="urn:schemas-microsoft-com:office:word" xmlns:w="http://schemas.openxmlformats.org/wordprocessingml/2006/main" xmlns:w14="http://schemas.microsoft.com/office/word/2010/wordml" xmlns:w15="http://schemas.microsoft.com/office/word/2012/wordml" xmlns:wpg="http://schemas.microsoft.com/office/word/2010/wordprocessingGroup" xmlns:wpi="http://schemas.microsoft.com/office/word/2010/wordprocessingInk" xmlns:wps="http://schemas.microsoft.com/office/word/2010/wordprocessingShape" xmlns:a14="http://schemas.microsoft.com/office/drawing/2010/main" val="0"/>
                         </a:ext>
                       </a:extLst>
                     </a:blip>
@@ -966,7 +966,7 @@
                     <a:blip r:embed="rId16">
                       <a:extLst>
                         <a:ext uri="{28A0092B-C50C-407E-A947-70E740481C1C}">
-                          <a14:useLocalDpi xmlns:a14="http://schemas.microsoft.com/office/drawing/2010/main" xmlns:wps="http://schemas.microsoft.com/office/word/2010/wordprocessingShape" xmlns:wpi="http://schemas.microsoft.com/office/word/2010/wordprocessingInk" xmlns:wpg="http://schemas.microsoft.com/office/word/2010/wordprocessingGroup" xmlns:w15="http://schemas.microsoft.com/office/word/2012/wordml" xmlns:w14="http://schemas.microsoft.com/office/word/2010/wordml" xmlns:w="http://schemas.openxmlformats.org/wordprocessingml/2006/main" xmlns:w10="urn:schemas-microsoft-com:office:word" xmlns:wp14="http://schemas.microsoft.com/office/word/2010/wordprocessingDrawing" xmlns:v="urn:schemas-microsoft-com:vml" xmlns:o="urn:schemas-microsoft-com:office:office" xmlns:mc="http://schemas.openxmlformats.org/markup-compatibility/2006" xmlns:wpc="http://schemas.microsoft.com/office/word/2010/wordprocessingCanvas" xmlns="" val="0"/>
+                          <a14:useLocalDpi xmlns="" xmlns:wpc="http://schemas.microsoft.com/office/word/2010/wordprocessingCanvas" xmlns:mc="http://schemas.openxmlformats.org/markup-compatibility/2006" xmlns:o="urn:schemas-microsoft-com:office:office" xmlns:v="urn:schemas-microsoft-com:vml" xmlns:wp14="http://schemas.microsoft.com/office/word/2010/wordprocessingDrawing" xmlns:w10="urn:schemas-microsoft-com:office:word" xmlns:w="http://schemas.openxmlformats.org/wordprocessingml/2006/main" xmlns:w14="http://schemas.microsoft.com/office/word/2010/wordml" xmlns:w15="http://schemas.microsoft.com/office/word/2012/wordml" xmlns:wpg="http://schemas.microsoft.com/office/word/2010/wordprocessingGroup" xmlns:wpi="http://schemas.microsoft.com/office/word/2010/wordprocessingInk" xmlns:wps="http://schemas.microsoft.com/office/word/2010/wordprocessingShape" xmlns:a14="http://schemas.microsoft.com/office/drawing/2010/main" val="0"/>
                         </a:ext>
                       </a:extLst>
                     </a:blip>
@@ -1032,7 +1032,7 @@
                     <a:blip r:embed="rId17">
                       <a:extLst>
                         <a:ext uri="{28A0092B-C50C-407E-A947-70E740481C1C}">
-                          <a14:useLocalDpi xmlns:a14="http://schemas.microsoft.com/office/drawing/2010/main" xmlns:wps="http://schemas.microsoft.com/office/word/2010/wordprocessingShape" xmlns:wpi="http://schemas.microsoft.com/office/word/2010/wordprocessingInk" xmlns:wpg="http://schemas.microsoft.com/office/word/2010/wordprocessingGroup" xmlns:w15="http://schemas.microsoft.com/office/word/2012/wordml" xmlns:w14="http://schemas.microsoft.com/office/word/2010/wordml" xmlns:w="http://schemas.openxmlformats.org/wordprocessingml/2006/main" xmlns:w10="urn:schemas-microsoft-com:office:word" xmlns:wp14="http://schemas.microsoft.com/office/word/2010/wordprocessingDrawing" xmlns:v="urn:schemas-microsoft-com:vml" xmlns:o="urn:schemas-microsoft-com:office:office" xmlns:mc="http://schemas.openxmlformats.org/markup-compatibility/2006" xmlns:wpc="http://schemas.microsoft.com/office/word/2010/wordprocessingCanvas" xmlns="" val="0"/>
+                          <a14:useLocalDpi xmlns="" xmlns:wpc="http://schemas.microsoft.com/office/word/2010/wordprocessingCanvas" xmlns:mc="http://schemas.openxmlformats.org/markup-compatibility/2006" xmlns:o="urn:schemas-microsoft-com:office:office" xmlns:v="urn:schemas-microsoft-com:vml" xmlns:wp14="http://schemas.microsoft.com/office/word/2010/wordprocessingDrawing" xmlns:w10="urn:schemas-microsoft-com:office:word" xmlns:w="http://schemas.openxmlformats.org/wordprocessingml/2006/main" xmlns:w14="http://schemas.microsoft.com/office/word/2010/wordml" xmlns:w15="http://schemas.microsoft.com/office/word/2012/wordml" xmlns:wpg="http://schemas.microsoft.com/office/word/2010/wordprocessingGroup" xmlns:wpi="http://schemas.microsoft.com/office/word/2010/wordprocessingInk" xmlns:wps="http://schemas.microsoft.com/office/word/2010/wordprocessingShape" xmlns:a14="http://schemas.microsoft.com/office/drawing/2010/main" val="0"/>
                         </a:ext>
                       </a:extLst>
                     </a:blip>
@@ -1400,19 +1400,10 @@
       </w:r>
     </w:p>
     <w:p/>
-    <w:p>
-      <w:pPr>
-        <w:rPr>
-          <w:rFonts w:hint="eastAsia"/>
-        </w:rPr>
-      </w:pPr>
-    </w:p>
+    <w:p/>
     <w:p>
       <w:pPr>
         <w:pStyle w:val="1"/>
-        <w:rPr>
-          <w:rFonts w:hint="eastAsia"/>
-        </w:rPr>
       </w:pPr>
       <w:r>
         <w:rPr>
@@ -1429,11 +1420,6 @@
       </w:r>
     </w:p>
     <w:p>
-      <w:pPr>
-        <w:rPr>
-          <w:rFonts w:hint="eastAsia"/>
-        </w:rPr>
-      </w:pPr>
       <w:r>
         <w:rPr>
           <w:noProof/>
@@ -1485,44 +1471,26 @@
         </w:drawing>
       </w:r>
     </w:p>
-    <w:p>
-      <w:pPr>
+    <w:p/>
+    <w:p/>
+    <w:p/>
+    <w:p>
+      <w:pPr>
+        <w:pStyle w:val="1"/>
+      </w:pPr>
+      <w:r>
         <w:rPr>
           <w:rFonts w:hint="eastAsia"/>
         </w:rPr>
-      </w:pPr>
-    </w:p>
-    <w:p>
-      <w:pPr>
+        <w:t xml:space="preserve">4.  </w:t>
+      </w:r>
+      <w:r>
+        <w:t>JSP and Java Class files</w:t>
+      </w:r>
+      <w:r>
         <w:rPr>
           <w:rFonts w:hint="eastAsia"/>
         </w:rPr>
-      </w:pPr>
-    </w:p>
-    <w:p>
-      <w:pPr>
-        <w:rPr>
-          <w:rFonts w:hint="eastAsia"/>
-        </w:rPr>
-      </w:pPr>
-    </w:p>
-    <w:p>
-      <w:pPr>
-        <w:pStyle w:val="1"/>
-      </w:pPr>
-      <w:r>
-        <w:rPr>
-          <w:rFonts w:hint="eastAsia"/>
-        </w:rPr>
-        <w:t xml:space="preserve">4.  </w:t>
-      </w:r>
-      <w:r>
-        <w:t>JSP and Java Class files</w:t>
-      </w:r>
-      <w:r>
-        <w:rPr>
-          <w:rFonts w:hint="eastAsia"/>
-        </w:rPr>
         <w:t xml:space="preserve"> a</w:t>
       </w:r>
       <w:r>
@@ -1536,21 +1504,22 @@
     </w:p>
     <w:p>
       <w:pPr>
-        <w:rPr>
-          <w:b/>
-        </w:rPr>
-      </w:pPr>
-      <w:r>
-        <w:rPr>
-          <w:b/>
-        </w:rPr>
-        <w:t>Root folder:</w:t>
-      </w:r>
-      <w:r>
         <w:rPr>
           <w:rFonts w:hint="eastAsia"/>
           <w:b/>
         </w:rPr>
+      </w:pPr>
+      <w:r>
+        <w:rPr>
+          <w:b/>
+        </w:rPr>
+        <w:t>Root folder:</w:t>
+      </w:r>
+      <w:r>
+        <w:rPr>
+          <w:rFonts w:hint="eastAsia"/>
+          <w:b/>
+        </w:rPr>
         <w:t xml:space="preserve">  </w:t>
       </w:r>
       <w:r>
@@ -1560,58 +1529,337 @@
         <w:t>webapps/root/bank</w:t>
       </w:r>
     </w:p>
+    <w:p>
+      <w:pPr>
+        <w:rPr>
+          <w:rFonts w:hint="eastAsia"/>
+          <w:b/>
+        </w:rPr>
+      </w:pPr>
+    </w:p>
+    <w:p>
+      <w:r>
+        <w:t>==============================================================</w:t>
+      </w:r>
+    </w:p>
+    <w:p>
+      <w:r>
+        <w:t>JSP and Java Class files and their relations</w:t>
+      </w:r>
+    </w:p>
+    <w:p>
+      <w:r>
+        <w:t>==============================================================</w:t>
+      </w:r>
+    </w:p>
+    <w:p>
+      <w:r>
+        <w:t>Root folder:  webapps/root/bank</w:t>
+      </w:r>
+    </w:p>
     <w:p/>
     <w:p>
-      <w:pPr>
-        <w:pStyle w:val="2"/>
-      </w:pPr>
-      <w:r>
+      <w:r>
+        <w:t>1. Login</w:t>
+      </w:r>
+    </w:p>
+    <w:p>
+      <w:r>
+        <w:t xml:space="preserve">  login.jsp  ( ./src )</w:t>
+      </w:r>
+    </w:p>
+    <w:p>
+      <w:r>
+        <w:t xml:space="preserve">  loginServlet.java ( .class   ./build/classes )</w:t>
+      </w:r>
+    </w:p>
+    <w:p>
+      <w:pPr>
         <w:rPr>
           <w:rFonts w:hint="eastAsia"/>
         </w:rPr>
-        <w:t xml:space="preserve">1. </w:t>
-      </w:r>
-      <w:r>
-        <w:t>Login</w:t>
-      </w:r>
-    </w:p>
-    <w:p>
-      <w:r>
-        <w:t xml:space="preserve">  login.jsp  ( ./src )</w:t>
-      </w:r>
-    </w:p>
-    <w:p>
-      <w:r>
-        <w:t xml:space="preserve">  loginServelet.java ( .class   ./build/classes )</w:t>
-      </w:r>
-    </w:p>
-    <w:p>
-      <w:pPr>
+      </w:pPr>
+      <w:r>
         <w:rPr>
           <w:rFonts w:hint="eastAsia"/>
         </w:rPr>
-      </w:pPr>
+        <w:t xml:space="preserve">     Only jump to other pages. uses ClientDAO</w:t>
+      </w:r>
       <w:r>
         <w:rPr>
           <w:rFonts w:hint="eastAsia"/>
         </w:rPr>
-        <w:t xml:space="preserve">     Only jump to other pages. uses ClientDAO</w:t>
-      </w:r>
-      <w:r>
+        <w:t>，</w:t>
+      </w:r>
+    </w:p>
+    <w:p>
+      <w:r>
+        <w:lastRenderedPageBreak/>
+        <w:t xml:space="preserve">  dao/ClientDao.java( Operate DB's ClientTable )</w:t>
+      </w:r>
+    </w:p>
+    <w:p>
+      <w:r>
+        <w:t xml:space="preserve">  entity/Client.java (Entity class)</w:t>
+      </w:r>
+    </w:p>
+    <w:p>
+      <w:r>
+        <w:t xml:space="preserve">  </w:t>
+      </w:r>
+    </w:p>
+    <w:p>
+      <w:r>
+        <w:t>2. RegisterClient</w:t>
+      </w:r>
+    </w:p>
+    <w:p>
+      <w:r>
+        <w:t xml:space="preserve">  register.jsp</w:t>
+      </w:r>
+    </w:p>
+    <w:p>
+      <w:r>
+        <w:t xml:space="preserve">  registerServlet.java</w:t>
+      </w:r>
+    </w:p>
+    <w:p>
+      <w:r>
+        <w:t xml:space="preserve">  ClientDao.java</w:t>
+      </w:r>
+    </w:p>
+    <w:p>
+      <w:pPr>
         <w:rPr>
           <w:rFonts w:hint="eastAsia"/>
         </w:rPr>
+      </w:pPr>
+      <w:r>
+        <w:rPr>
+          <w:rFonts w:hint="eastAsia"/>
+        </w:rPr>
+        <w:t xml:space="preserve">     new Client</w:t>
+      </w:r>
+      <w:r>
+        <w:rPr>
+          <w:rFonts w:hint="eastAsia"/>
+        </w:rPr>
         <w:t>，</w:t>
       </w:r>
-    </w:p>
-    <w:p>
-      <w:r>
-        <w:t xml:space="preserve">  dao/ClientDao.java( Operate DB's ClientTable )</w:t>
-      </w:r>
-    </w:p>
-    <w:p>
-      <w:r>
-        <w:t xml:space="preserve">  entity/Client.java (Entity class)</w:t>
+      <w:r>
+        <w:rPr>
+          <w:rFonts w:hint="eastAsia"/>
+        </w:rPr>
+        <w:t>Set its attributes from front page's textboxes</w:t>
+      </w:r>
+    </w:p>
+    <w:p>
+      <w:r>
+        <w:t xml:space="preserve">     bool registerClient(Client)</w:t>
+      </w:r>
+    </w:p>
+    <w:p>
+      <w:r>
+        <w:tab/>
+        <w:t xml:space="preserve">   check is this client already exist</w:t>
+      </w:r>
+    </w:p>
+    <w:p>
+      <w:r>
+        <w:tab/>
+        <w:t xml:space="preserve">   insert a new Client row, save to tbCient table.</w:t>
+      </w:r>
+    </w:p>
+    <w:p>
+      <w:r>
+        <w:t xml:space="preserve">  if (success)</w:t>
+      </w:r>
+    </w:p>
+    <w:p>
+      <w:r>
+        <w:t xml:space="preserve">  {</w:t>
+      </w:r>
+    </w:p>
+    <w:p>
+      <w:r>
+        <w:t xml:space="preserve">    out.println("alert(\"Success registered\")");</w:t>
+      </w:r>
+    </w:p>
+    <w:p>
+      <w:r>
+        <w:tab/>
+        <w:t>res.sendredirect("clientMain.jsp");</w:t>
+      </w:r>
+    </w:p>
+    <w:p>
+      <w:r>
+        <w:t xml:space="preserve">  }  else</w:t>
+      </w:r>
+    </w:p>
+    <w:p>
+      <w:r>
+        <w:t xml:space="preserve">  {</w:t>
+      </w:r>
+    </w:p>
+    <w:p>
+      <w:r>
+        <w:t xml:space="preserve">    show dialog(username has been exisits)</w:t>
+      </w:r>
+    </w:p>
+    <w:p>
+      <w:r>
+        <w:t xml:space="preserve">  }</w:t>
+      </w:r>
+    </w:p>
+    <w:p>
+      <w:r>
+        <w:t xml:space="preserve">   </w:t>
+      </w:r>
+    </w:p>
+    <w:p>
+      <w:r>
+        <w:t xml:space="preserve">  Client.java</w:t>
+      </w:r>
+    </w:p>
+    <w:p/>
+    <w:p>
+      <w:r>
+        <w:t xml:space="preserve">3.Client Main Interface  </w:t>
+      </w:r>
+    </w:p>
+    <w:p>
+      <w:r>
+        <w:t xml:space="preserve">  clientMain.jsp</w:t>
+      </w:r>
+    </w:p>
+    <w:p>
+      <w:r>
+        <w:t xml:space="preserve">    ViewMyProfile -- hypterlink to 3.1:View Client Information</w:t>
+      </w:r>
+    </w:p>
+    <w:p>
+      <w:r>
+        <w:tab/>
+        <w:t>Reset Password -- hypterlink to 3.2:Edit Client Information</w:t>
+      </w:r>
+    </w:p>
+    <w:p>
+      <w:r>
+        <w:tab/>
+        <w:t>View Account -- &lt;a href="clientServlet"&gt;View Accounts&lt;/a&gt;</w:t>
+      </w:r>
+    </w:p>
+    <w:p>
+      <w:r>
+        <w:tab/>
+        <w:t xml:space="preserve">Deposit -- hypterlink to 3.4 Deposit Check </w:t>
+      </w:r>
+    </w:p>
+    <w:p>
+      <w:r>
+        <w:tab/>
+      </w:r>
+    </w:p>
+    <w:p>
+      <w:r>
+        <w:t xml:space="preserve">  clientServlet.java</w:t>
+      </w:r>
+    </w:p>
+    <w:p>
+      <w:r>
+        <w:t xml:space="preserve">    doGet(){</w:t>
+      </w:r>
+    </w:p>
+    <w:p>
+      <w:r>
+        <w:tab/>
+        <w:t xml:space="preserve">  AccountDao.java</w:t>
+      </w:r>
+    </w:p>
+    <w:p>
+      <w:r>
+        <w:lastRenderedPageBreak/>
+        <w:tab/>
+        <w:t xml:space="preserve">    getAccountsByClient(clientUsername)</w:t>
+      </w:r>
+    </w:p>
+    <w:p>
+      <w:r>
+        <w:t xml:space="preserve">              return accounts = List&lt;Account&gt;</w:t>
+      </w:r>
+    </w:p>
+    <w:p>
+      <w:r>
+        <w:tab/>
+        <w:t xml:space="preserve">  Account.java (Entity class)</w:t>
+      </w:r>
+    </w:p>
+    <w:p>
+      <w:r>
+        <w:tab/>
+        <w:t>if (accounts.size()&gt;0)</w:t>
+      </w:r>
+    </w:p>
+    <w:p>
+      <w:r>
+        <w:t xml:space="preserve">    </w:t>
+      </w:r>
+      <w:r>
+        <w:tab/>
+        <w:t xml:space="preserve">{ </w:t>
+      </w:r>
+    </w:p>
+    <w:p>
+      <w:r>
+        <w:tab/>
+        <w:t xml:space="preserve">  str = ...// Generate accounts table (html)</w:t>
+      </w:r>
+    </w:p>
+    <w:p>
+      <w:r>
+        <w:t xml:space="preserve">      </w:t>
+      </w:r>
+      <w:r>
+        <w:tab/>
+        <w:t xml:space="preserve">  out.println(str);</w:t>
+      </w:r>
+    </w:p>
+    <w:p>
+      <w:r>
+        <w:t xml:space="preserve">    </w:t>
+      </w:r>
+      <w:r>
+        <w:tab/>
+        <w:t xml:space="preserve">}   </w:t>
+      </w:r>
+    </w:p>
+    <w:p>
+      <w:r>
+        <w:t xml:space="preserve">   }</w:t>
+      </w:r>
+      <w:r>
+        <w:tab/>
+        <w:t xml:space="preserve"> </w:t>
+      </w:r>
+    </w:p>
+    <w:p>
+      <w:r>
+        <w:tab/>
+      </w:r>
+    </w:p>
+    <w:p>
+      <w:r>
+        <w:t>3.1 Client information</w:t>
+      </w:r>
+    </w:p>
+    <w:p>
+      <w:r>
+        <w:t xml:space="preserve">  clientInfo.jsp</w:t>
+      </w:r>
+    </w:p>
+    <w:p>
+      <w:r>
+        <w:t xml:space="preserve">  clientInfoServlet.java</w:t>
       </w:r>
     </w:p>
     <w:p>
@@ -1620,116 +1868,112 @@
       </w:r>
     </w:p>
     <w:p>
-      <w:pPr>
-        <w:pStyle w:val="2"/>
-      </w:pPr>
-      <w:r>
-        <w:rPr>
-          <w:rFonts w:hint="eastAsia"/>
-        </w:rPr>
-        <w:t xml:space="preserve">2. </w:t>
-      </w:r>
-      <w:r>
-        <w:t>RegisterClient</w:t>
-      </w:r>
-    </w:p>
-    <w:p>
-      <w:r>
-        <w:t xml:space="preserve">  register.jsp</w:t>
-      </w:r>
-    </w:p>
-    <w:p>
-      <w:r>
-        <w:t xml:space="preserve">  registerServelet.java</w:t>
+      <w:r>
+        <w:t xml:space="preserve">  ViewProfile</w:t>
+      </w:r>
+    </w:p>
+    <w:p>
+      <w:r>
+        <w:t xml:space="preserve">  doGet()</w:t>
+      </w:r>
+    </w:p>
+    <w:p>
+      <w:r>
+        <w:t xml:space="preserve">   clientDao.java</w:t>
+      </w:r>
+    </w:p>
+    <w:p>
+      <w:r>
+        <w:t xml:space="preserve">   Client c=  getClient(username) --username from session</w:t>
+      </w:r>
+    </w:p>
+    <w:p>
+      <w:r>
+        <w:t xml:space="preserve">      //In front page these attributes are Tags, servlet set the values of the tags.</w:t>
+      </w:r>
+    </w:p>
+    <w:p>
+      <w:r>
+        <w:t xml:space="preserve">  </w:t>
+      </w:r>
+    </w:p>
+    <w:p>
+      <w:r>
+        <w:t xml:space="preserve">  EditProfile -- url to 3.2 Edit Customer Info</w:t>
+      </w:r>
+    </w:p>
+    <w:p>
+      <w:r>
+        <w:t xml:space="preserve">   </w:t>
+      </w:r>
+    </w:p>
+    <w:p>
+      <w:r>
+        <w:t>3.2 Edit Client Information</w:t>
+      </w:r>
+    </w:p>
+    <w:p>
+      <w:r>
+        <w:t xml:space="preserve">  editClientInfo.jsp</w:t>
+      </w:r>
+    </w:p>
+    <w:p>
+      <w:r>
+        <w:t xml:space="preserve">  editClientInfoServlet.java</w:t>
+      </w:r>
+    </w:p>
+    <w:p>
+      <w:r>
+        <w:t xml:space="preserve">   doGet()</w:t>
+      </w:r>
+    </w:p>
+    <w:p>
+      <w:r>
+        <w:t xml:space="preserve">    clientDao.getClient(username) get Client Info</w:t>
+      </w:r>
+    </w:p>
+    <w:p>
+      <w:r>
+        <w:tab/>
+        <w:t>fill to front page's textboxes</w:t>
+      </w:r>
+    </w:p>
+    <w:p>
+      <w:r>
+        <w:t xml:space="preserve">  Click "Confirm" button, Confirm link to editClientInfoServlet.java</w:t>
+      </w:r>
+    </w:p>
+    <w:p>
+      <w:r>
+        <w:t xml:space="preserve">   doPost()</w:t>
+      </w:r>
+    </w:p>
+    <w:p>
+      <w:r>
+        <w:t xml:space="preserve">     Get Client's attributes from front page</w:t>
+      </w:r>
+    </w:p>
+    <w:p>
+      <w:r>
+        <w:t xml:space="preserve">     c= new Client(...)</w:t>
       </w:r>
     </w:p>
     <w:p>
       <w:r>
         <w:lastRenderedPageBreak/>
-        <w:t xml:space="preserve">  ClientDao.java</w:t>
-      </w:r>
-    </w:p>
-    <w:p>
-      <w:pPr>
-        <w:rPr>
-          <w:rFonts w:hint="eastAsia"/>
-        </w:rPr>
-      </w:pPr>
-      <w:r>
-        <w:rPr>
-          <w:rFonts w:hint="eastAsia"/>
-        </w:rPr>
-        <w:t xml:space="preserve">     new Client</w:t>
-      </w:r>
-      <w:r>
-        <w:rPr>
-          <w:rFonts w:hint="eastAsia"/>
-        </w:rPr>
-        <w:t>，</w:t>
-      </w:r>
-      <w:r>
-        <w:rPr>
-          <w:rFonts w:hint="eastAsia"/>
-        </w:rPr>
-        <w:t>Set its attributes from front page's textboxes</w:t>
-      </w:r>
-    </w:p>
-    <w:p>
-      <w:r>
-        <w:t xml:space="preserve">     bool registerClient(Client)</w:t>
-      </w:r>
-    </w:p>
-    <w:p>
-      <w:r>
-        <w:tab/>
-        <w:t xml:space="preserve">   check is this client already exist</w:t>
-      </w:r>
-    </w:p>
-    <w:p>
-      <w:r>
-        <w:tab/>
-        <w:t xml:space="preserve">   insert a new Client row, save to tbCient table.</w:t>
-      </w:r>
-    </w:p>
-    <w:p>
-      <w:r>
-        <w:t xml:space="preserve">  if (success)</w:t>
-      </w:r>
-    </w:p>
-    <w:p>
-      <w:r>
-        <w:t xml:space="preserve">  {</w:t>
-      </w:r>
-    </w:p>
-    <w:p>
-      <w:r>
-        <w:t xml:space="preserve">    out.println("alert(\"Success registered\")");</w:t>
-      </w:r>
-    </w:p>
-    <w:p>
-      <w:r>
-        <w:tab/>
-        <w:t>res.sendredirect("clientMain.jsp");</w:t>
-      </w:r>
-    </w:p>
-    <w:p>
-      <w:r>
-        <w:t xml:space="preserve">  }  else</w:t>
-      </w:r>
-    </w:p>
-    <w:p>
-      <w:r>
-        <w:t xml:space="preserve">  {</w:t>
-      </w:r>
-    </w:p>
-    <w:p>
-      <w:r>
-        <w:t xml:space="preserve">    show dialog(username has been exisits)</w:t>
-      </w:r>
-    </w:p>
-    <w:p>
-      <w:r>
-        <w:t xml:space="preserve">  }</w:t>
+        <w:tab/>
+        <w:t xml:space="preserve"> clientDao.updateClientProfile(username, c) </w:t>
+      </w:r>
+    </w:p>
+    <w:p>
+      <w:r>
+        <w:tab/>
+        <w:t xml:space="preserve"> if success </w:t>
+      </w:r>
+    </w:p>
+    <w:p>
+      <w:r>
+        <w:t xml:space="preserve">            redirect to 3.1 View Customer Info:  res.sendredirect("clientInfo.jsp");</w:t>
       </w:r>
     </w:p>
     <w:p>
@@ -1739,127 +1983,367 @@
     </w:p>
     <w:p>
       <w:r>
-        <w:t xml:space="preserve">  Client.java</w:t>
+        <w:t>3.3 Open New Account</w:t>
+      </w:r>
+    </w:p>
+    <w:p>
+      <w:r>
+        <w:t xml:space="preserve">  openAccount.jsp</w:t>
+      </w:r>
+    </w:p>
+    <w:p>
+      <w:r>
+        <w:t xml:space="preserve">  openAccountServlet.java</w:t>
+      </w:r>
+    </w:p>
+    <w:p>
+      <w:r>
+        <w:t xml:space="preserve">   doPost</w:t>
+      </w:r>
+    </w:p>
+    <w:p>
+      <w:r>
+        <w:t xml:space="preserve">     accountType= get account type from front page: checking / saving</w:t>
+      </w:r>
+    </w:p>
+    <w:p>
+      <w:r>
+        <w:tab/>
+        <w:t xml:space="preserve"> AccountDao.java</w:t>
+      </w:r>
+    </w:p>
+    <w:p>
+      <w:r>
+        <w:tab/>
+        <w:t xml:space="preserve">  Account a = openAccount(username, int accountTypeId)</w:t>
+      </w:r>
+    </w:p>
+    <w:p>
+      <w:r>
+        <w:tab/>
+        <w:t xml:space="preserve">      Generate a Random accountNumber  </w:t>
+      </w:r>
+    </w:p>
+    <w:p>
+      <w:r>
+        <w:t xml:space="preserve">     if(a!=null)</w:t>
+      </w:r>
+    </w:p>
+    <w:p>
+      <w:r>
+        <w:tab/>
+        <w:t xml:space="preserve">  MessageBox("Success")</w:t>
+      </w:r>
+    </w:p>
+    <w:p>
+      <w:r>
+        <w:tab/>
+        <w:t xml:space="preserve">  jump to   3.clientInfo.jsp</w:t>
+      </w:r>
+    </w:p>
+    <w:p>
+      <w:r>
+        <w:tab/>
+        <w:t xml:space="preserve">  </w:t>
+      </w:r>
+    </w:p>
+    <w:p>
+      <w:r>
+        <w:t>3.4 Deposit check</w:t>
+      </w:r>
+    </w:p>
+    <w:p>
+      <w:r>
+        <w:t xml:space="preserve">  depositCheck.jsp</w:t>
+      </w:r>
+    </w:p>
+    <w:p>
+      <w:r>
+        <w:t xml:space="preserve">  depositCheckServlet.java</w:t>
+      </w:r>
+    </w:p>
+    <w:p>
+      <w:r>
+        <w:t xml:space="preserve">   doGet()</w:t>
+      </w:r>
+    </w:p>
+    <w:p>
+      <w:r>
+        <w:t xml:space="preserve">     get accounts list (dropdown list: account number(s) )</w:t>
+      </w:r>
+    </w:p>
+    <w:p>
+      <w:r>
+        <w:t xml:space="preserve">   </w:t>
+      </w:r>
+    </w:p>
+    <w:p>
+      <w:r>
+        <w:t xml:space="preserve">   deposit(String accountNumber, int amount)      AccountDao.deposit(), </w:t>
+      </w:r>
+    </w:p>
+    <w:p>
+      <w:r>
+        <w:t xml:space="preserve">      TransactionDao.addTransaction()</w:t>
+      </w:r>
+    </w:p>
+    <w:p>
+      <w:r>
+        <w:t xml:space="preserve">      put deposit amount to backend.</w:t>
+      </w:r>
+    </w:p>
+    <w:p>
+      <w:r>
+        <w:t xml:space="preserve">      Show messagebox (Success,Deposit amount), jump to 3.5 Account Infomation</w:t>
       </w:r>
     </w:p>
     <w:p/>
     <w:p>
-      <w:pPr>
-        <w:pStyle w:val="2"/>
-      </w:pPr>
-      <w:r>
-        <w:t xml:space="preserve">3.Client Main Interface  </w:t>
-      </w:r>
-    </w:p>
-    <w:p>
-      <w:r>
-        <w:t xml:space="preserve">  clientMain.jsp</w:t>
-      </w:r>
-    </w:p>
-    <w:p>
-      <w:r>
-        <w:t xml:space="preserve">    ViewMyProfile -- hypterlink to 3.1:View Client Information</w:t>
-      </w:r>
-    </w:p>
-    <w:p>
-      <w:r>
-        <w:tab/>
-        <w:t>Reset Password -- hypterlink to 3.2:Edit Client Information</w:t>
-      </w:r>
-    </w:p>
-    <w:p>
-      <w:r>
-        <w:tab/>
-        <w:t>View Account -- &lt;a href="clientServelet"&gt;View Accounts&lt;/a&gt;</w:t>
-      </w:r>
-    </w:p>
-    <w:p>
-      <w:r>
-        <w:tab/>
-        <w:t xml:space="preserve">Deposit -- hypterlink to 3.4 Deposit Check </w:t>
-      </w:r>
-    </w:p>
-    <w:p>
-      <w:r>
-        <w:tab/>
-      </w:r>
-    </w:p>
-    <w:p>
-      <w:r>
-        <w:t xml:space="preserve">  clientServelet.java</w:t>
-      </w:r>
-    </w:p>
-    <w:p>
-      <w:r>
-        <w:t xml:space="preserve">    doGet(){</w:t>
-      </w:r>
-    </w:p>
-    <w:p>
-      <w:r>
-        <w:tab/>
-        <w:t xml:space="preserve">  AccountDao.java</w:t>
-      </w:r>
-    </w:p>
-    <w:p>
-      <w:r>
-        <w:tab/>
-        <w:t xml:space="preserve">    getAccountsByClient(clientUsername)</w:t>
-      </w:r>
-    </w:p>
-    <w:p>
-      <w:r>
-        <w:t xml:space="preserve">              return accounts = List&lt;Account&gt;</w:t>
-      </w:r>
-    </w:p>
-    <w:p>
-      <w:r>
-        <w:tab/>
-        <w:t xml:space="preserve">  Account.java (Entity class)</w:t>
-      </w:r>
-    </w:p>
-    <w:p>
-      <w:r>
-        <w:tab/>
-        <w:t>if (accounts.size()&gt;0)</w:t>
-      </w:r>
-    </w:p>
-    <w:p>
-      <w:r>
-        <w:t xml:space="preserve">    </w:t>
-      </w:r>
-      <w:r>
-        <w:tab/>
-        <w:t xml:space="preserve">{ </w:t>
-      </w:r>
-    </w:p>
-    <w:p>
-      <w:r>
-        <w:tab/>
-        <w:t xml:space="preserve">  str = ...// Generate accounts table (html)</w:t>
+      <w:r>
+        <w:t xml:space="preserve">   AccountDao.java</w:t>
+      </w:r>
+    </w:p>
+    <w:p>
+      <w:r>
+        <w:tab/>
+        <w:t>deposit(String accountNumber, int amount)</w:t>
+      </w:r>
+    </w:p>
+    <w:p>
+      <w:r>
+        <w:t xml:space="preserve">   TransactionDao.java</w:t>
+      </w:r>
+    </w:p>
+    <w:p>
+      <w:r>
+        <w:tab/>
+        <w:t>addTransaction(String accountNumber, int trsactionType, double amount, String description)</w:t>
+      </w:r>
+      <w:r>
+        <w:tab/>
+      </w:r>
+    </w:p>
+    <w:p>
+      <w:r>
+        <w:tab/>
       </w:r>
     </w:p>
     <w:p>
       <w:r>
         <w:lastRenderedPageBreak/>
-        <w:t xml:space="preserve">      </w:t>
-      </w:r>
-      <w:r>
-        <w:tab/>
-        <w:t xml:space="preserve">  out.println(str);</w:t>
-      </w:r>
-    </w:p>
-    <w:p>
-      <w:r>
-        <w:t xml:space="preserve">    </w:t>
-      </w:r>
-      <w:r>
-        <w:tab/>
-        <w:t xml:space="preserve">}   </w:t>
-      </w:r>
-    </w:p>
-    <w:p>
-      <w:r>
-        <w:t xml:space="preserve">   }</w:t>
+        <w:tab/>
+      </w:r>
+    </w:p>
+    <w:p>
+      <w:r>
+        <w:tab/>
+      </w:r>
+      <w:r>
+        <w:tab/>
+      </w:r>
+    </w:p>
+    <w:p>
+      <w:r>
+        <w:t>3.5 Account Infomation</w:t>
+      </w:r>
+    </w:p>
+    <w:p>
+      <w:r>
+        <w:t xml:space="preserve">  accountDetail.jsp</w:t>
+      </w:r>
+    </w:p>
+    <w:p>
+      <w:r>
+        <w:t xml:space="preserve">  accountDetailServlet.java</w:t>
+      </w:r>
+    </w:p>
+    <w:p>
+      <w:r>
+        <w:tab/>
+        <w:t>doGet()</w:t>
+      </w:r>
+    </w:p>
+    <w:p>
+      <w:r>
+        <w:tab/>
+        <w:t>Display current account info.</w:t>
+      </w:r>
+    </w:p>
+    <w:p>
+      <w:r>
+        <w:tab/>
+        <w:t>AccountDao.java</w:t>
+      </w:r>
+    </w:p>
+    <w:p>
+      <w:r>
+        <w:tab/>
+      </w:r>
+      <w:r>
+        <w:tab/>
+        <w:t>getAccount(session.accountNumber)</w:t>
+      </w:r>
+    </w:p>
+    <w:p>
+      <w:r>
+        <w:tab/>
+      </w:r>
+      <w:r>
+        <w:tab/>
+      </w:r>
+      <w:r>
+        <w:tab/>
+        <w:t>Display all info.</w:t>
+      </w:r>
+    </w:p>
+    <w:p>
+      <w:r>
+        <w:tab/>
+        <w:t>makeTransfer(URL) -- jump to 3.5.1 Transfer Money</w:t>
+      </w:r>
+    </w:p>
+    <w:p>
+      <w:r>
+        <w:tab/>
+        <w:t>viewStatement(URL) -- jump 3.5.2 View Statement</w:t>
+      </w:r>
+    </w:p>
+    <w:p/>
+    <w:p>
+      <w:r>
+        <w:tab/>
+      </w:r>
+    </w:p>
+    <w:p>
+      <w:r>
+        <w:t>3.5.1 Transfer Money</w:t>
+      </w:r>
+    </w:p>
+    <w:p>
+      <w:r>
+        <w:t xml:space="preserve">  makeTransfer.jsp</w:t>
+      </w:r>
+    </w:p>
+    <w:p>
+      <w:r>
+        <w:t xml:space="preserve">  makeTransferServlet.java</w:t>
+      </w:r>
+    </w:p>
+    <w:p>
+      <w:r>
+        <w:t xml:space="preserve">    makeTransfer(String fromAccountNumber, String toAccountNumber, doulbe amount)</w:t>
+      </w:r>
+    </w:p>
+    <w:p>
+      <w:r>
+        <w:tab/>
+        <w:t>AccountDao.java</w:t>
+      </w:r>
+    </w:p>
+    <w:p>
+      <w:r>
+        <w:tab/>
+      </w:r>
+      <w:r>
+        <w:tab/>
+        <w:t>checkAccountExist(String accountNumber) -- check whether this account exist?</w:t>
+      </w:r>
+    </w:p>
+    <w:p>
+      <w:r>
+        <w:tab/>
+      </w:r>
+      <w:r>
+        <w:tab/>
+        <w:t>makeTransfer(String fromAccountNumber, String toAccountNumber, doulbe amount)</w:t>
+      </w:r>
+    </w:p>
+    <w:p>
+      <w:r>
+        <w:tab/>
+      </w:r>
+      <w:r>
+        <w:tab/>
+        <w:t xml:space="preserve">  update tbAccount table, change balance - transfer money amount</w:t>
+      </w:r>
+    </w:p>
+    <w:p>
+      <w:r>
+        <w:tab/>
+        <w:t>TransactionDao.java</w:t>
+      </w:r>
+    </w:p>
+    <w:p>
+      <w:r>
+        <w:tab/>
+        <w:t>addTransaction(String accountNumber, int trsactionType, double amount, String description)</w:t>
+      </w:r>
+      <w:r>
+        <w:tab/>
+      </w:r>
+    </w:p>
+    <w:p>
+      <w:r>
+        <w:tab/>
+      </w:r>
+      <w:r>
+        <w:tab/>
+        <w:t>insert 2 records to Transaction table ( fromAccount - amount, toAccount + amount)</w:t>
+      </w:r>
+    </w:p>
+    <w:p>
+      <w:r>
+        <w:tab/>
+        <w:t>btnCancel -- jump to 3.5 Account Infomation</w:t>
+      </w:r>
+    </w:p>
+    <w:p>
+      <w:r>
+        <w:tab/>
+      </w:r>
+    </w:p>
+    <w:p>
+      <w:r>
+        <w:tab/>
+      </w:r>
+    </w:p>
+    <w:p>
+      <w:r>
+        <w:t>3.5.2  View Statement</w:t>
+      </w:r>
+    </w:p>
+    <w:p>
+      <w:r>
+        <w:tab/>
+        <w:t>viewStatement.jsp</w:t>
+      </w:r>
+    </w:p>
+    <w:p>
+      <w:r>
+        <w:tab/>
+        <w:t>viewStatementServlet.java</w:t>
+      </w:r>
+    </w:p>
+    <w:p>
+      <w:r>
+        <w:tab/>
+      </w:r>
+      <w:r>
+        <w:tab/>
+        <w:t>TransactionDao.java</w:t>
+      </w:r>
+    </w:p>
+    <w:p>
+      <w:r>
+        <w:lastRenderedPageBreak/>
+        <w:tab/>
+      </w:r>
+      <w:r>
+        <w:tab/>
+      </w:r>
+      <w:r>
+        <w:tab/>
+        <w:t>getTransactionRecords(String accountNumber, date fromDate, date endDate)</w:t>
       </w:r>
       <w:r>
         <w:tab/>
@@ -1872,344 +2356,393 @@
       </w:r>
     </w:p>
     <w:p>
-      <w:pPr>
-        <w:pStyle w:val="2"/>
-      </w:pPr>
-      <w:r>
-        <w:t>3.1 Client information</w:t>
-      </w:r>
-    </w:p>
-    <w:p>
-      <w:r>
-        <w:t xml:space="preserve">  clientInfo.jsp</w:t>
-      </w:r>
-    </w:p>
-    <w:p>
-      <w:r>
-        <w:t xml:space="preserve">  clientInfoServelet.java</w:t>
-      </w:r>
-    </w:p>
-    <w:p>
-      <w:r>
-        <w:t xml:space="preserve">  </w:t>
-      </w:r>
-    </w:p>
-    <w:p>
-      <w:r>
-        <w:t xml:space="preserve">  ViewProfile</w:t>
-      </w:r>
-    </w:p>
-    <w:p>
-      <w:r>
-        <w:t xml:space="preserve">  doGet()</w:t>
-      </w:r>
-    </w:p>
-    <w:p>
-      <w:r>
-        <w:t xml:space="preserve">   clientDao.java</w:t>
-      </w:r>
-    </w:p>
-    <w:p>
-      <w:r>
-        <w:t xml:space="preserve">   Client c=  getClient(username) --username from session</w:t>
-      </w:r>
-    </w:p>
-    <w:p>
-      <w:r>
-        <w:t xml:space="preserve">      //In front page these attributes are Tags, servelet set the values of the tags.</w:t>
-      </w:r>
-    </w:p>
-    <w:p>
-      <w:r>
-        <w:t xml:space="preserve">  </w:t>
-      </w:r>
-    </w:p>
-    <w:p>
-      <w:r>
-        <w:t xml:space="preserve">  EditProfile -- url to 3.2 Edit Customer Info</w:t>
-      </w:r>
-    </w:p>
-    <w:p>
-      <w:r>
-        <w:t xml:space="preserve">   </w:t>
-      </w:r>
-    </w:p>
-    <w:p>
-      <w:pPr>
-        <w:pStyle w:val="2"/>
-      </w:pPr>
-      <w:r>
-        <w:t>3.2 Edit Client Information</w:t>
-      </w:r>
-    </w:p>
-    <w:p>
-      <w:r>
-        <w:t xml:space="preserve">  editClientInfo.jsp</w:t>
-      </w:r>
-    </w:p>
-    <w:p>
-      <w:r>
-        <w:t xml:space="preserve">  editClientInfoServelet.java</w:t>
-      </w:r>
-    </w:p>
-    <w:p>
-      <w:r>
-        <w:t xml:space="preserve">   doGet()</w:t>
-      </w:r>
-    </w:p>
-    <w:p>
-      <w:r>
-        <w:t xml:space="preserve">    clientDao.getClient(username) get Client Info</w:t>
-      </w:r>
-    </w:p>
-    <w:p>
-      <w:r>
-        <w:tab/>
-        <w:t>fill to front page's textboxes</w:t>
-      </w:r>
-    </w:p>
-    <w:p>
-      <w:r>
-        <w:t xml:space="preserve">  Click "Confirm" button, Confirm link to editClientInfoServelet.java</w:t>
-      </w:r>
-    </w:p>
-    <w:p>
-      <w:r>
-        <w:t xml:space="preserve">   doPost()</w:t>
-      </w:r>
-    </w:p>
-    <w:p>
-      <w:r>
-        <w:t xml:space="preserve">     Get Client's attributes from front page</w:t>
-      </w:r>
-    </w:p>
-    <w:p>
-      <w:r>
-        <w:t xml:space="preserve">     c= new Client(...)</w:t>
-      </w:r>
-    </w:p>
-    <w:p>
-      <w:r>
-        <w:tab/>
-        <w:t xml:space="preserve"> clientDao.updateClientProfile(username, c) </w:t>
-      </w:r>
-    </w:p>
-    <w:p>
-      <w:r>
-        <w:tab/>
-        <w:t xml:space="preserve"> if success </w:t>
-      </w:r>
-    </w:p>
-    <w:p>
-      <w:r>
-        <w:t xml:space="preserve">            redirect to 3.1 View Customer Info:  res.sendredirect("clientInfo.jsp");</w:t>
-      </w:r>
-    </w:p>
-    <w:p>
-      <w:r>
-        <w:t xml:space="preserve">   </w:t>
-      </w:r>
-    </w:p>
-    <w:p>
-      <w:pPr>
-        <w:pStyle w:val="2"/>
-      </w:pPr>
-      <w:r>
-        <w:t>3.3 Open New Account</w:t>
-      </w:r>
-    </w:p>
-    <w:p>
-      <w:r>
-        <w:t xml:space="preserve">  openAccount.jsp</w:t>
-      </w:r>
-    </w:p>
-    <w:p>
-      <w:r>
-        <w:t xml:space="preserve">  openAccountServelet.java</w:t>
+      <w:r>
+        <w:tab/>
+      </w:r>
+      <w:r>
+        <w:tab/>
+      </w:r>
+      <w:r>
+        <w:tab/>
+      </w:r>
+      <w:r>
+        <w:tab/>
+        <w:t>return List&lt;Transaction&gt; from D.B.</w:t>
+      </w:r>
+    </w:p>
+    <w:p>
+      <w:r>
+        <w:tab/>
+      </w:r>
+      <w:r>
+        <w:tab/>
+        <w:t>exportReport(List&lt;Transaction&gt;, String filePath)</w:t>
+      </w:r>
+    </w:p>
+    <w:p>
+      <w:r>
+        <w:tab/>
+      </w:r>
+      <w:r>
+        <w:tab/>
+      </w:r>
+      <w:r>
+        <w:tab/>
+        <w:t>export a excel file</w:t>
+      </w:r>
+    </w:p>
+    <w:p/>
+    <w:p>
+      <w:r>
+        <w:tab/>
+      </w:r>
+      <w:r>
+        <w:tab/>
+      </w:r>
+      <w:r>
+        <w:tab/>
+      </w:r>
+    </w:p>
+    <w:p>
+      <w:r>
+        <w:t>4 Admin Main</w:t>
+      </w:r>
+    </w:p>
+    <w:p>
+      <w:r>
+        <w:tab/>
+        <w:t>adminMain.jsp</w:t>
+      </w:r>
+    </w:p>
+    <w:p>
+      <w:r>
+        <w:tab/>
+        <w:t>adminMainServlet.java</w:t>
+      </w:r>
+    </w:p>
+    <w:p>
+      <w:r>
+        <w:tab/>
+      </w:r>
+      <w:r>
+        <w:tab/>
+        <w:t>doGet()</w:t>
+      </w:r>
+    </w:p>
+    <w:p>
+      <w:r>
+        <w:tab/>
+      </w:r>
+      <w:r>
+        <w:tab/>
+        <w:t>searchClient(String name)</w:t>
+      </w:r>
+    </w:p>
+    <w:p>
+      <w:r>
+        <w:tab/>
+      </w:r>
+      <w:r>
+        <w:tab/>
+      </w:r>
+      <w:r>
+        <w:tab/>
+        <w:t>if(name == null)</w:t>
+      </w:r>
+    </w:p>
+    <w:p>
+      <w:r>
+        <w:tab/>
+      </w:r>
+      <w:r>
+        <w:tab/>
+      </w:r>
+      <w:r>
+        <w:tab/>
+      </w:r>
+      <w:r>
+        <w:tab/>
+        <w:t>return List&lt;table_Of_All_Clients&gt;;</w:t>
+      </w:r>
+    </w:p>
+    <w:p>
+      <w:r>
+        <w:tab/>
+      </w:r>
+      <w:r>
+        <w:tab/>
+      </w:r>
+      <w:r>
+        <w:tab/>
+        <w:t>else return List&lt;Client&gt; from D.B.</w:t>
+      </w:r>
+    </w:p>
+    <w:p>
+      <w:r>
+        <w:tab/>
+        <w:t>adminMainViewClientServlet.java</w:t>
+      </w:r>
+    </w:p>
+    <w:p>
+      <w:r>
+        <w:tab/>
+      </w:r>
+      <w:r>
+        <w:tab/>
+        <w:t>doGet()</w:t>
+      </w:r>
+    </w:p>
+    <w:p>
+      <w:r>
+        <w:tab/>
+      </w:r>
+      <w:r>
+        <w:tab/>
+        <w:t>view(String userName)</w:t>
+      </w:r>
+    </w:p>
+    <w:p>
+      <w:r>
+        <w:tab/>
+      </w:r>
+      <w:r>
+        <w:tab/>
+      </w:r>
+      <w:r>
+        <w:tab/>
+        <w:t>-- get userName from front page, jump to 4.1 with the arg userName</w:t>
+      </w:r>
+    </w:p>
+    <w:p>
+      <w:r>
+        <w:tab/>
+      </w:r>
+      <w:r>
+        <w:tab/>
+      </w:r>
+      <w:r>
+        <w:tab/>
+      </w:r>
+    </w:p>
+    <w:p>
+      <w:r>
+        <w:t>4.1 Client Info (Admin)</w:t>
+      </w:r>
+    </w:p>
+    <w:p>
+      <w:r>
+        <w:tab/>
+        <w:t>adminClientInfo.jsp</w:t>
+      </w:r>
+    </w:p>
+    <w:p>
+      <w:r>
+        <w:tab/>
+        <w:t>adminClientInfoServlet.java</w:t>
+      </w:r>
+    </w:p>
+    <w:p>
+      <w:r>
+        <w:tab/>
+      </w:r>
+      <w:r>
+        <w:tab/>
+        <w:t>deleteClient(String userName)  // btn</w:t>
+      </w:r>
+    </w:p>
+    <w:p>
+      <w:r>
+        <w:tab/>
+      </w:r>
+      <w:r>
+        <w:tab/>
+      </w:r>
+      <w:r>
+        <w:tab/>
+        <w:t>TransactionDao.java</w:t>
+      </w:r>
+    </w:p>
+    <w:p>
+      <w:r>
+        <w:tab/>
+      </w:r>
+      <w:r>
+        <w:tab/>
+      </w:r>
+      <w:r>
+        <w:tab/>
+      </w:r>
+      <w:r>
+        <w:tab/>
+        <w:t>deleteByClient(userName)</w:t>
+      </w:r>
+    </w:p>
+    <w:p>
+      <w:r>
+        <w:tab/>
+      </w:r>
+      <w:r>
+        <w:tab/>
+      </w:r>
+      <w:r>
+        <w:tab/>
+      </w:r>
+      <w:r>
+        <w:tab/>
+      </w:r>
+      <w:r>
+        <w:tab/>
+        <w:t>remove(from table Transaction where username = 'userName');</w:t>
+      </w:r>
+    </w:p>
+    <w:p>
+      <w:r>
+        <w:tab/>
+      </w:r>
+      <w:r>
+        <w:tab/>
+      </w:r>
+      <w:r>
+        <w:tab/>
+        <w:t>AccountDao.java</w:t>
+      </w:r>
+    </w:p>
+    <w:p>
+      <w:r>
+        <w:tab/>
+      </w:r>
+      <w:r>
+        <w:tab/>
+      </w:r>
+      <w:r>
+        <w:tab/>
+      </w:r>
+      <w:r>
+        <w:tab/>
+        <w:t>deleteByClient(userName)</w:t>
+      </w:r>
+    </w:p>
+    <w:p>
+      <w:r>
+        <w:tab/>
+      </w:r>
+      <w:r>
+        <w:tab/>
+      </w:r>
+      <w:r>
+        <w:tab/>
+      </w:r>
+      <w:r>
+        <w:tab/>
+      </w:r>
+      <w:r>
+        <w:tab/>
+        <w:t>remove(from table Account where username = 'userName');</w:t>
+      </w:r>
+    </w:p>
+    <w:p>
+      <w:r>
+        <w:tab/>
+      </w:r>
+      <w:r>
+        <w:tab/>
+      </w:r>
+      <w:r>
+        <w:tab/>
+        <w:t>ClientDao.java</w:t>
+      </w:r>
+    </w:p>
+    <w:p>
+      <w:r>
+        <w:tab/>
+      </w:r>
+      <w:r>
+        <w:tab/>
+      </w:r>
+      <w:r>
+        <w:tab/>
+      </w:r>
+      <w:r>
+        <w:tab/>
+        <w:t>delete(userName)</w:t>
       </w:r>
     </w:p>
     <w:p>
       <w:r>
         <w:lastRenderedPageBreak/>
-        <w:t xml:space="preserve">   doPost</w:t>
-      </w:r>
-    </w:p>
-    <w:p>
-      <w:r>
-        <w:t xml:space="preserve">     accountType= get account type from front page: checking / saving</w:t>
-      </w:r>
-    </w:p>
-    <w:p>
-      <w:r>
-        <w:tab/>
-        <w:t xml:space="preserve"> AccountDao.java</w:t>
-      </w:r>
-    </w:p>
-    <w:p>
-      <w:r>
-        <w:tab/>
-        <w:t xml:space="preserve">  Account a = openAccount(username, int accountTypeId)</w:t>
-      </w:r>
-    </w:p>
-    <w:p>
-      <w:r>
-        <w:tab/>
-        <w:t xml:space="preserve">      Generate a Random accountNumber  </w:t>
-      </w:r>
-    </w:p>
-    <w:p>
-      <w:r>
-        <w:t xml:space="preserve">     if(a!=null)</w:t>
-      </w:r>
-    </w:p>
-    <w:p>
-      <w:r>
-        <w:tab/>
-        <w:t xml:space="preserve">  MessageBox("Success")</w:t>
-      </w:r>
-    </w:p>
-    <w:p>
-      <w:r>
-        <w:tab/>
-        <w:t xml:space="preserve">  jump to   3.clientInfo.jsp</w:t>
-      </w:r>
-    </w:p>
-    <w:p>
-      <w:r>
-        <w:tab/>
-        <w:t xml:space="preserve">  </w:t>
-      </w:r>
-    </w:p>
-    <w:p>
-      <w:pPr>
-        <w:pStyle w:val="2"/>
-      </w:pPr>
-      <w:r>
-        <w:t>3.4 Deposit check</w:t>
-      </w:r>
-    </w:p>
-    <w:p>
-      <w:r>
-        <w:t xml:space="preserve">  depositCheck.jsp</w:t>
-      </w:r>
-    </w:p>
-    <w:p>
-      <w:r>
-        <w:t xml:space="preserve">  depositCheckServelet.java</w:t>
-      </w:r>
-    </w:p>
-    <w:p>
-      <w:r>
-        <w:t xml:space="preserve">   doGet()</w:t>
-      </w:r>
-    </w:p>
-    <w:p>
-      <w:r>
-        <w:t xml:space="preserve">     get accounts list (dropdown list: account number(s) )</w:t>
-      </w:r>
-    </w:p>
-    <w:p>
-      <w:r>
-        <w:t xml:space="preserve">   </w:t>
-      </w:r>
-    </w:p>
-    <w:p>
-      <w:r>
-        <w:t xml:space="preserve">   deposit(String accountNumber, int amount)      AccountDao.deposit(), </w:t>
-      </w:r>
-    </w:p>
-    <w:p>
-      <w:r>
-        <w:t xml:space="preserve">      TransactionDao.addTransaction()</w:t>
-      </w:r>
-    </w:p>
-    <w:p>
-      <w:r>
-        <w:t xml:space="preserve">      put deposit amount to backend.</w:t>
-      </w:r>
-    </w:p>
-    <w:p>
-      <w:r>
-        <w:t xml:space="preserve">      Show messagebox (Success,Deposit amount), jump to 3.5 Account Infomation</w:t>
-      </w:r>
-    </w:p>
-    <w:p/>
-    <w:p>
-      <w:r>
-        <w:t xml:space="preserve">   AccountDao.java</w:t>
-      </w:r>
-    </w:p>
-    <w:p>
-      <w:r>
-        <w:tab/>
-        <w:t>deposit(String accountNumber, int amount)</w:t>
-      </w:r>
-    </w:p>
-    <w:p>
-      <w:r>
-        <w:t xml:space="preserve">   TransactionDao.java</w:t>
-      </w:r>
-    </w:p>
-    <w:p>
-      <w:r>
-        <w:tab/>
-        <w:t>addTransaction(String accountNumber, int trsactionType, double amount, String description)</w:t>
-      </w:r>
-      <w:r>
-        <w:tab/>
-      </w:r>
-    </w:p>
-    <w:p>
-      <w:r>
-        <w:tab/>
-      </w:r>
-    </w:p>
-    <w:p>
-      <w:r>
-        <w:tab/>
-      </w:r>
-    </w:p>
-    <w:p>
-      <w:r>
-        <w:tab/>
-      </w:r>
-      <w:r>
-        <w:tab/>
-      </w:r>
-    </w:p>
-    <w:p>
-      <w:pPr>
-        <w:pStyle w:val="2"/>
-      </w:pPr>
-      <w:r>
-        <w:t>3.5 Account Infomation</w:t>
-      </w:r>
-    </w:p>
-    <w:p>
-      <w:r>
-        <w:t xml:space="preserve">  accountDetail.jsp</w:t>
-      </w:r>
-    </w:p>
-    <w:p>
-      <w:r>
-        <w:t xml:space="preserve">  accountDetailServelet.java</w:t>
-      </w:r>
-    </w:p>
-    <w:p>
-      <w:r>
-        <w:tab/>
-        <w:t>doGet()</w:t>
-      </w:r>
-    </w:p>
-    <w:p>
-      <w:r>
-        <w:tab/>
-        <w:t>Display current account info.</w:t>
-      </w:r>
-    </w:p>
-    <w:p>
-      <w:r>
-        <w:lastRenderedPageBreak/>
+        <w:tab/>
+      </w:r>
+      <w:r>
+        <w:tab/>
+      </w:r>
+      <w:r>
+        <w:tab/>
+      </w:r>
+      <w:r>
+        <w:tab/>
+      </w:r>
+      <w:r>
+        <w:tab/>
+        <w:t>remove(from table Client where username = 'userName');</w:t>
+      </w:r>
+    </w:p>
+    <w:p>
+      <w:r>
+        <w:tab/>
+        <w:t>clientDao.java</w:t>
+      </w:r>
+    </w:p>
+    <w:p>
+      <w:r>
+        <w:tab/>
+      </w:r>
+      <w:r>
+        <w:tab/>
+        <w:t>resetPassword(String userName) // btn</w:t>
+      </w:r>
+    </w:p>
+    <w:p>
+      <w:r>
+        <w:tab/>
+      </w:r>
+      <w:r>
+        <w:tab/>
+      </w:r>
+      <w:r>
+        <w:tab/>
+        <w:t>alert("reset succes");</w:t>
+      </w:r>
+    </w:p>
+    <w:p>
+      <w:r>
+        <w:tab/>
+      </w:r>
+      <w:r>
+        <w:tab/>
+      </w:r>
+      <w:r>
+        <w:tab/>
+        <w:t>Table tbClient.pw = default where username="username"; //reset password</w:t>
+      </w:r>
+    </w:p>
+    <w:p>
+      <w:r>
+        <w:tab/>
+      </w:r>
+      <w:r>
+        <w:tab/>
+      </w:r>
+    </w:p>
+    <w:p>
+      <w:r>
+        <w:tab/>
+      </w:r>
+      <w:r>
+        <w:tab/>
+      </w:r>
+    </w:p>
+    <w:p>
+      <w:r>
         <w:tab/>
         <w:t>AccountDao.java</w:t>
       </w:r>
@@ -2220,592 +2753,6 @@
       </w:r>
       <w:r>
         <w:tab/>
-        <w:t>getAccount(session.accountNumber)</w:t>
-      </w:r>
-    </w:p>
-    <w:p>
-      <w:r>
-        <w:tab/>
-      </w:r>
-      <w:r>
-        <w:tab/>
-      </w:r>
-      <w:r>
-        <w:tab/>
-        <w:t>Display all info.</w:t>
-      </w:r>
-    </w:p>
-    <w:p>
-      <w:r>
-        <w:tab/>
-        <w:t>makeTransfer(URL) -- jump to 3.5.1 Transfer Money</w:t>
-      </w:r>
-    </w:p>
-    <w:p>
-      <w:r>
-        <w:tab/>
-        <w:t>viewStatement(URL) -- jump 3.5.2 View Statement</w:t>
-      </w:r>
-    </w:p>
-    <w:p/>
-    <w:p>
-      <w:r>
-        <w:tab/>
-      </w:r>
-    </w:p>
-    <w:p>
-      <w:pPr>
-        <w:pStyle w:val="2"/>
-      </w:pPr>
-      <w:r>
-        <w:t>3.5.1 Transfer Money</w:t>
-      </w:r>
-    </w:p>
-    <w:p>
-      <w:r>
-        <w:t xml:space="preserve">  makeTransfer.jsp</w:t>
-      </w:r>
-    </w:p>
-    <w:p>
-      <w:r>
-        <w:t xml:space="preserve">  makeTransferServelet.java</w:t>
-      </w:r>
-    </w:p>
-    <w:p>
-      <w:r>
-        <w:t xml:space="preserve">    makeTransfer(String fromAccountNumber, String toAccountNumber, doulbe amount)</w:t>
-      </w:r>
-    </w:p>
-    <w:p>
-      <w:r>
-        <w:tab/>
-        <w:t>AccountDao.java</w:t>
-      </w:r>
-    </w:p>
-    <w:p>
-      <w:r>
-        <w:tab/>
-      </w:r>
-      <w:r>
-        <w:tab/>
-        <w:t>checkAccountExist(String accountNumber) -- check whether this account exist?</w:t>
-      </w:r>
-    </w:p>
-    <w:p>
-      <w:r>
-        <w:tab/>
-      </w:r>
-      <w:r>
-        <w:tab/>
-        <w:t>makeTransfer(String fromAccountNumber, String toAccountNumber, doulbe amount)</w:t>
-      </w:r>
-    </w:p>
-    <w:p>
-      <w:r>
-        <w:tab/>
-      </w:r>
-      <w:r>
-        <w:tab/>
-        <w:t xml:space="preserve">  update tbAccount table, change balance - transfer money amount</w:t>
-      </w:r>
-    </w:p>
-    <w:p>
-      <w:r>
-        <w:tab/>
-        <w:t>TransactionDao.java</w:t>
-      </w:r>
-    </w:p>
-    <w:p>
-      <w:r>
-        <w:tab/>
-        <w:t>addTransaction(String accountNumber, int trsactionType, double amount, String description)</w:t>
-      </w:r>
-      <w:r>
-        <w:tab/>
-      </w:r>
-    </w:p>
-    <w:p>
-      <w:r>
-        <w:tab/>
-      </w:r>
-      <w:r>
-        <w:tab/>
-        <w:t>insert 2 records to Transaction table ( fromAccount - amount, toAccount + amount)</w:t>
-      </w:r>
-    </w:p>
-    <w:p>
-      <w:r>
-        <w:tab/>
-        <w:t>btnCancel -- jump to 3.5 Account Infomation</w:t>
-      </w:r>
-    </w:p>
-    <w:p>
-      <w:r>
-        <w:tab/>
-      </w:r>
-    </w:p>
-    <w:p>
-      <w:r>
-        <w:tab/>
-      </w:r>
-    </w:p>
-    <w:p>
-      <w:pPr>
-        <w:pStyle w:val="2"/>
-      </w:pPr>
-      <w:r>
-        <w:t>3.5.2  View Statement</w:t>
-      </w:r>
-    </w:p>
-    <w:p>
-      <w:r>
-        <w:tab/>
-        <w:t>viewStatement.jsp</w:t>
-      </w:r>
-    </w:p>
-    <w:p>
-      <w:r>
-        <w:tab/>
-        <w:t>viewStatementServelet.java</w:t>
-      </w:r>
-    </w:p>
-    <w:p>
-      <w:r>
-        <w:tab/>
-      </w:r>
-      <w:r>
-        <w:tab/>
-        <w:t>TransactionDao.java</w:t>
-      </w:r>
-    </w:p>
-    <w:p>
-      <w:r>
-        <w:tab/>
-      </w:r>
-      <w:r>
-        <w:tab/>
-      </w:r>
-      <w:r>
-        <w:tab/>
-        <w:t>getTransactionRecords(String accountNumber, date fromDate, date endDate)</w:t>
-      </w:r>
-      <w:r>
-        <w:tab/>
-      </w:r>
-      <w:r>
-        <w:cr/>
-      </w:r>
-    </w:p>
-    <w:p>
-      <w:r>
-        <w:tab/>
-      </w:r>
-    </w:p>
-    <w:p>
-      <w:r>
-        <w:tab/>
-      </w:r>
-      <w:r>
-        <w:tab/>
-      </w:r>
-      <w:r>
-        <w:tab/>
-      </w:r>
-      <w:r>
-        <w:tab/>
-        <w:t>return List&lt;Transaction&gt; from D.B.</w:t>
-      </w:r>
-    </w:p>
-    <w:p>
-      <w:r>
-        <w:tab/>
-      </w:r>
-      <w:r>
-        <w:tab/>
-        <w:t>exportReport(List&lt;Transaction&gt;, String filePath)</w:t>
-      </w:r>
-    </w:p>
-    <w:p>
-      <w:r>
-        <w:tab/>
-      </w:r>
-      <w:r>
-        <w:tab/>
-      </w:r>
-      <w:r>
-        <w:tab/>
-        <w:t>export a excel file</w:t>
-      </w:r>
-    </w:p>
-    <w:p/>
-    <w:p>
-      <w:r>
-        <w:tab/>
-      </w:r>
-      <w:r>
-        <w:tab/>
-      </w:r>
-      <w:r>
-        <w:tab/>
-      </w:r>
-    </w:p>
-    <w:p>
-      <w:pPr>
-        <w:pStyle w:val="2"/>
-      </w:pPr>
-      <w:r>
-        <w:lastRenderedPageBreak/>
-        <w:t>4 Admin Main</w:t>
-      </w:r>
-    </w:p>
-    <w:p>
-      <w:r>
-        <w:tab/>
-        <w:t>adminMain.jsp</w:t>
-      </w:r>
-    </w:p>
-    <w:p>
-      <w:r>
-        <w:tab/>
-        <w:t>adminMainServelet.java</w:t>
-      </w:r>
-    </w:p>
-    <w:p>
-      <w:r>
-        <w:tab/>
-      </w:r>
-      <w:r>
-        <w:tab/>
-        <w:t>doGet()</w:t>
-      </w:r>
-    </w:p>
-    <w:p>
-      <w:r>
-        <w:tab/>
-      </w:r>
-      <w:r>
-        <w:tab/>
-        <w:t>searchClient(String name)</w:t>
-      </w:r>
-    </w:p>
-    <w:p>
-      <w:r>
-        <w:tab/>
-      </w:r>
-      <w:r>
-        <w:tab/>
-      </w:r>
-      <w:r>
-        <w:tab/>
-        <w:t>if(name == null)</w:t>
-      </w:r>
-    </w:p>
-    <w:p>
-      <w:r>
-        <w:tab/>
-      </w:r>
-      <w:r>
-        <w:tab/>
-      </w:r>
-      <w:r>
-        <w:tab/>
-      </w:r>
-      <w:r>
-        <w:tab/>
-        <w:t>return List&lt;table_Of_All_Clients&gt;;</w:t>
-      </w:r>
-    </w:p>
-    <w:p>
-      <w:r>
-        <w:tab/>
-      </w:r>
-      <w:r>
-        <w:tab/>
-      </w:r>
-      <w:r>
-        <w:tab/>
-        <w:t>else return List&lt;Client&gt; from D.B.</w:t>
-      </w:r>
-    </w:p>
-    <w:p>
-      <w:r>
-        <w:tab/>
-        <w:t>adminMainViewClientServelet.java</w:t>
-      </w:r>
-    </w:p>
-    <w:p>
-      <w:r>
-        <w:tab/>
-      </w:r>
-      <w:r>
-        <w:tab/>
-        <w:t>doGet()</w:t>
-      </w:r>
-    </w:p>
-    <w:p>
-      <w:r>
-        <w:tab/>
-      </w:r>
-      <w:r>
-        <w:tab/>
-        <w:t>view(String userName)</w:t>
-      </w:r>
-    </w:p>
-    <w:p>
-      <w:r>
-        <w:tab/>
-      </w:r>
-      <w:r>
-        <w:tab/>
-      </w:r>
-      <w:r>
-        <w:tab/>
-        <w:t>-- get userName from front page, jump to 4.1 with the arg userName</w:t>
-      </w:r>
-    </w:p>
-    <w:p>
-      <w:r>
-        <w:tab/>
-      </w:r>
-      <w:r>
-        <w:tab/>
-      </w:r>
-      <w:r>
-        <w:tab/>
-      </w:r>
-    </w:p>
-    <w:p>
-      <w:pPr>
-        <w:pStyle w:val="2"/>
-      </w:pPr>
-      <w:r>
-        <w:t>4.1 Client Info (Admin)</w:t>
-      </w:r>
-    </w:p>
-    <w:p>
-      <w:r>
-        <w:tab/>
-        <w:t>adminClientInfo.jsp</w:t>
-      </w:r>
-    </w:p>
-    <w:p>
-      <w:r>
-        <w:tab/>
-        <w:t>adminClientInfoServelet.java</w:t>
-      </w:r>
-    </w:p>
-    <w:p>
-      <w:r>
-        <w:tab/>
-      </w:r>
-      <w:r>
-        <w:tab/>
-        <w:t>deleteClient(String userName)  // btn</w:t>
-      </w:r>
-    </w:p>
-    <w:p>
-      <w:r>
-        <w:tab/>
-      </w:r>
-      <w:r>
-        <w:tab/>
-      </w:r>
-      <w:r>
-        <w:tab/>
-        <w:t>TransactionDao.java</w:t>
-      </w:r>
-    </w:p>
-    <w:p>
-      <w:r>
-        <w:tab/>
-      </w:r>
-      <w:r>
-        <w:tab/>
-      </w:r>
-      <w:r>
-        <w:tab/>
-      </w:r>
-      <w:r>
-        <w:tab/>
-        <w:t>deleteByClient(userName)</w:t>
-      </w:r>
-    </w:p>
-    <w:p>
-      <w:r>
-        <w:tab/>
-      </w:r>
-      <w:r>
-        <w:tab/>
-      </w:r>
-      <w:r>
-        <w:tab/>
-      </w:r>
-      <w:r>
-        <w:tab/>
-      </w:r>
-      <w:r>
-        <w:tab/>
-        <w:t>remove(from table Transaction where username = 'userName');</w:t>
-      </w:r>
-    </w:p>
-    <w:p>
-      <w:r>
-        <w:tab/>
-      </w:r>
-      <w:r>
-        <w:tab/>
-      </w:r>
-      <w:r>
-        <w:tab/>
-        <w:t>AccountDao.java</w:t>
-      </w:r>
-    </w:p>
-    <w:p>
-      <w:r>
-        <w:tab/>
-      </w:r>
-      <w:r>
-        <w:tab/>
-      </w:r>
-      <w:r>
-        <w:tab/>
-      </w:r>
-      <w:r>
-        <w:tab/>
-        <w:t>deleteByClient(userName)</w:t>
-      </w:r>
-    </w:p>
-    <w:p>
-      <w:r>
-        <w:tab/>
-      </w:r>
-      <w:r>
-        <w:tab/>
-      </w:r>
-      <w:r>
-        <w:tab/>
-      </w:r>
-      <w:r>
-        <w:tab/>
-      </w:r>
-      <w:r>
-        <w:tab/>
-        <w:t>remove(from table Account where username = 'userName');</w:t>
-      </w:r>
-    </w:p>
-    <w:p>
-      <w:r>
-        <w:tab/>
-      </w:r>
-      <w:r>
-        <w:tab/>
-      </w:r>
-      <w:r>
-        <w:tab/>
-        <w:t>ClientDao.java</w:t>
-      </w:r>
-    </w:p>
-    <w:p>
-      <w:r>
-        <w:tab/>
-      </w:r>
-      <w:r>
-        <w:tab/>
-      </w:r>
-      <w:r>
-        <w:tab/>
-      </w:r>
-      <w:r>
-        <w:tab/>
-        <w:t>delete(userName)</w:t>
-      </w:r>
-    </w:p>
-    <w:p>
-      <w:r>
-        <w:tab/>
-      </w:r>
-      <w:r>
-        <w:tab/>
-      </w:r>
-      <w:r>
-        <w:tab/>
-      </w:r>
-      <w:r>
-        <w:tab/>
-      </w:r>
-      <w:r>
-        <w:tab/>
-        <w:t>remove(from table Client where username = 'userName');</w:t>
-      </w:r>
-    </w:p>
-    <w:p>
-      <w:r>
-        <w:tab/>
-        <w:t>clientDao.java</w:t>
-      </w:r>
-    </w:p>
-    <w:p>
-      <w:r>
-        <w:tab/>
-      </w:r>
-      <w:r>
-        <w:tab/>
-        <w:t>resetPassword(String userName) // btn</w:t>
-      </w:r>
-    </w:p>
-    <w:p>
-      <w:r>
-        <w:tab/>
-      </w:r>
-      <w:r>
-        <w:tab/>
-      </w:r>
-      <w:r>
-        <w:tab/>
-        <w:t>alert("reset succes");</w:t>
-      </w:r>
-    </w:p>
-    <w:p>
-      <w:r>
-        <w:tab/>
-      </w:r>
-      <w:r>
-        <w:tab/>
-      </w:r>
-      <w:r>
-        <w:tab/>
-        <w:t>Table tbClient.pw = default where username="username"; //reset password</w:t>
-      </w:r>
-    </w:p>
-    <w:p>
-      <w:r>
-        <w:tab/>
-      </w:r>
-      <w:r>
-        <w:tab/>
-      </w:r>
-    </w:p>
-    <w:p>
-      <w:r>
-        <w:tab/>
-      </w:r>
-      <w:r>
-        <w:tab/>
-      </w:r>
-    </w:p>
-    <w:p>
-      <w:r>
-        <w:lastRenderedPageBreak/>
-        <w:tab/>
-        <w:t>AccountDao.java</w:t>
-      </w:r>
-    </w:p>
-    <w:p>
-      <w:r>
-        <w:tab/>
-      </w:r>
-      <w:r>
-        <w:tab/>
         <w:t>frozen(String accountNumber)</w:t>
       </w:r>
     </w:p>
@@ -2861,25 +2808,6 @@
       <w:r>
         <w:tab/>
         <w:t>remove(from table Account where aid = 'accountNumber')</w:t>
-      </w:r>
-    </w:p>
-    <w:p>
-      <w:r>
-        <w:tab/>
-      </w:r>
-      <w:r>
-        <w:tab/>
-      </w:r>
-    </w:p>
-    <w:p>
-      <w:r>
-        <w:tab/>
-      </w:r>
-      <w:r>
-        <w:tab/>
-      </w:r>
-      <w:r>
-        <w:tab/>
       </w:r>
     </w:p>
     <w:p>
@@ -3564,7 +3492,7 @@
   <a:extraClrSchemeLst/>
   <a:extLst>
     <a:ext uri="{05A4C25C-085E-4340-85A3-A5531E510DB2}">
-      <thm15:themeFamily xmlns:thm15="http://schemas.microsoft.com/office/thememl/2012/main" xmlns="" name="Office Theme" id="{62F939B6-93AF-4DB8-9C6B-D6C7DFDC589F}" vid="{4A3C46E8-61CC-4603-A589-7422A47A8E4A}"/>
+      <thm15:themeFamily xmlns="" xmlns:thm15="http://schemas.microsoft.com/office/thememl/2012/main" name="Office Theme" id="{62F939B6-93AF-4DB8-9C6B-D6C7DFDC589F}" vid="{4A3C46E8-61CC-4603-A589-7422A47A8E4A}"/>
     </a:ext>
   </a:extLst>
 </a:theme>

</xml_diff>

<commit_message>
fix bug of makeTransfer in AccountDao
</commit_message>
<xml_diff>
--- a/Bank/documents/Design document.docx
+++ b/Bank/documents/Design document.docx
@@ -255,7 +255,7 @@
                     <a:blip r:embed="rId6">
                       <a:extLst>
                         <a:ext uri="{28A0092B-C50C-407E-A947-70E740481C1C}">
-                          <a14:useLocalDpi xmlns="" xmlns:wpc="http://schemas.microsoft.com/office/word/2010/wordprocessingCanvas" xmlns:mc="http://schemas.openxmlformats.org/markup-compatibility/2006" xmlns:o="urn:schemas-microsoft-com:office:office" xmlns:v="urn:schemas-microsoft-com:vml" xmlns:wp14="http://schemas.microsoft.com/office/word/2010/wordprocessingDrawing" xmlns:w10="urn:schemas-microsoft-com:office:word" xmlns:w="http://schemas.openxmlformats.org/wordprocessingml/2006/main" xmlns:w14="http://schemas.microsoft.com/office/word/2010/wordml" xmlns:w15="http://schemas.microsoft.com/office/word/2012/wordml" xmlns:wpg="http://schemas.microsoft.com/office/word/2010/wordprocessingGroup" xmlns:wpi="http://schemas.microsoft.com/office/word/2010/wordprocessingInk" xmlns:wps="http://schemas.microsoft.com/office/word/2010/wordprocessingShape" xmlns:a14="http://schemas.microsoft.com/office/drawing/2010/main" val="0"/>
+                          <a14:useLocalDpi xmlns:a14="http://schemas.microsoft.com/office/drawing/2010/main" xmlns:wps="http://schemas.microsoft.com/office/word/2010/wordprocessingShape" xmlns:wpi="http://schemas.microsoft.com/office/word/2010/wordprocessingInk" xmlns:wpg="http://schemas.microsoft.com/office/word/2010/wordprocessingGroup" xmlns:w15="http://schemas.microsoft.com/office/word/2012/wordml" xmlns:w14="http://schemas.microsoft.com/office/word/2010/wordml" xmlns:w="http://schemas.openxmlformats.org/wordprocessingml/2006/main" xmlns:w10="urn:schemas-microsoft-com:office:word" xmlns:wp14="http://schemas.microsoft.com/office/word/2010/wordprocessingDrawing" xmlns:v="urn:schemas-microsoft-com:vml" xmlns:o="urn:schemas-microsoft-com:office:office" xmlns:mc="http://schemas.openxmlformats.org/markup-compatibility/2006" xmlns:wpc="http://schemas.microsoft.com/office/word/2010/wordprocessingCanvas" xmlns="" val="0"/>
                         </a:ext>
                       </a:extLst>
                     </a:blip>
@@ -321,7 +321,7 @@
                     <a:blip r:embed="rId7">
                       <a:extLst>
                         <a:ext uri="{28A0092B-C50C-407E-A947-70E740481C1C}">
-                          <a14:useLocalDpi xmlns="" xmlns:wpc="http://schemas.microsoft.com/office/word/2010/wordprocessingCanvas" xmlns:mc="http://schemas.openxmlformats.org/markup-compatibility/2006" xmlns:o="urn:schemas-microsoft-com:office:office" xmlns:v="urn:schemas-microsoft-com:vml" xmlns:wp14="http://schemas.microsoft.com/office/word/2010/wordprocessingDrawing" xmlns:w10="urn:schemas-microsoft-com:office:word" xmlns:w="http://schemas.openxmlformats.org/wordprocessingml/2006/main" xmlns:w14="http://schemas.microsoft.com/office/word/2010/wordml" xmlns:w15="http://schemas.microsoft.com/office/word/2012/wordml" xmlns:wpg="http://schemas.microsoft.com/office/word/2010/wordprocessingGroup" xmlns:wpi="http://schemas.microsoft.com/office/word/2010/wordprocessingInk" xmlns:wps="http://schemas.microsoft.com/office/word/2010/wordprocessingShape" xmlns:a14="http://schemas.microsoft.com/office/drawing/2010/main" val="0"/>
+                          <a14:useLocalDpi xmlns:a14="http://schemas.microsoft.com/office/drawing/2010/main" xmlns:wps="http://schemas.microsoft.com/office/word/2010/wordprocessingShape" xmlns:wpi="http://schemas.microsoft.com/office/word/2010/wordprocessingInk" xmlns:wpg="http://schemas.microsoft.com/office/word/2010/wordprocessingGroup" xmlns:w15="http://schemas.microsoft.com/office/word/2012/wordml" xmlns:w14="http://schemas.microsoft.com/office/word/2010/wordml" xmlns:w="http://schemas.openxmlformats.org/wordprocessingml/2006/main" xmlns:w10="urn:schemas-microsoft-com:office:word" xmlns:wp14="http://schemas.microsoft.com/office/word/2010/wordprocessingDrawing" xmlns:v="urn:schemas-microsoft-com:vml" xmlns:o="urn:schemas-microsoft-com:office:office" xmlns:mc="http://schemas.openxmlformats.org/markup-compatibility/2006" xmlns:wpc="http://schemas.microsoft.com/office/word/2010/wordprocessingCanvas" xmlns="" val="0"/>
                         </a:ext>
                       </a:extLst>
                     </a:blip>
@@ -393,7 +393,7 @@
                     <a:blip r:embed="rId8">
                       <a:extLst>
                         <a:ext uri="{28A0092B-C50C-407E-A947-70E740481C1C}">
-                          <a14:useLocalDpi xmlns="" xmlns:wpc="http://schemas.microsoft.com/office/word/2010/wordprocessingCanvas" xmlns:mc="http://schemas.openxmlformats.org/markup-compatibility/2006" xmlns:o="urn:schemas-microsoft-com:office:office" xmlns:v="urn:schemas-microsoft-com:vml" xmlns:wp14="http://schemas.microsoft.com/office/word/2010/wordprocessingDrawing" xmlns:w10="urn:schemas-microsoft-com:office:word" xmlns:w="http://schemas.openxmlformats.org/wordprocessingml/2006/main" xmlns:w14="http://schemas.microsoft.com/office/word/2010/wordml" xmlns:w15="http://schemas.microsoft.com/office/word/2012/wordml" xmlns:wpg="http://schemas.microsoft.com/office/word/2010/wordprocessingGroup" xmlns:wpi="http://schemas.microsoft.com/office/word/2010/wordprocessingInk" xmlns:wps="http://schemas.microsoft.com/office/word/2010/wordprocessingShape" xmlns:a14="http://schemas.microsoft.com/office/drawing/2010/main" val="0"/>
+                          <a14:useLocalDpi xmlns:a14="http://schemas.microsoft.com/office/drawing/2010/main" xmlns:wps="http://schemas.microsoft.com/office/word/2010/wordprocessingShape" xmlns:wpi="http://schemas.microsoft.com/office/word/2010/wordprocessingInk" xmlns:wpg="http://schemas.microsoft.com/office/word/2010/wordprocessingGroup" xmlns:w15="http://schemas.microsoft.com/office/word/2012/wordml" xmlns:w14="http://schemas.microsoft.com/office/word/2010/wordml" xmlns:w="http://schemas.openxmlformats.org/wordprocessingml/2006/main" xmlns:w10="urn:schemas-microsoft-com:office:word" xmlns:wp14="http://schemas.microsoft.com/office/word/2010/wordprocessingDrawing" xmlns:v="urn:schemas-microsoft-com:vml" xmlns:o="urn:schemas-microsoft-com:office:office" xmlns:mc="http://schemas.openxmlformats.org/markup-compatibility/2006" xmlns:wpc="http://schemas.microsoft.com/office/word/2010/wordprocessingCanvas" xmlns="" val="0"/>
                         </a:ext>
                       </a:extLst>
                     </a:blip>
@@ -414,7 +414,7 @@
                     </a:ln>
                     <a:extLst>
                       <a:ext uri="{53640926-AAD7-44D8-BBD7-CCE9431645EC}">
-                        <a14:shadowObscured xmlns="" xmlns:wpc="http://schemas.microsoft.com/office/word/2010/wordprocessingCanvas" xmlns:mc="http://schemas.openxmlformats.org/markup-compatibility/2006" xmlns:o="urn:schemas-microsoft-com:office:office" xmlns:v="urn:schemas-microsoft-com:vml" xmlns:wp14="http://schemas.microsoft.com/office/word/2010/wordprocessingDrawing" xmlns:w10="urn:schemas-microsoft-com:office:word" xmlns:w="http://schemas.openxmlformats.org/wordprocessingml/2006/main" xmlns:w14="http://schemas.microsoft.com/office/word/2010/wordml" xmlns:w15="http://schemas.microsoft.com/office/word/2012/wordml" xmlns:wpg="http://schemas.microsoft.com/office/word/2010/wordprocessingGroup" xmlns:wpi="http://schemas.microsoft.com/office/word/2010/wordprocessingInk" xmlns:wps="http://schemas.microsoft.com/office/word/2010/wordprocessingShape" xmlns:a14="http://schemas.microsoft.com/office/drawing/2010/main"/>
+                        <a14:shadowObscured xmlns:a14="http://schemas.microsoft.com/office/drawing/2010/main" xmlns:wps="http://schemas.microsoft.com/office/word/2010/wordprocessingShape" xmlns:wpi="http://schemas.microsoft.com/office/word/2010/wordprocessingInk" xmlns:wpg="http://schemas.microsoft.com/office/word/2010/wordprocessingGroup" xmlns:w15="http://schemas.microsoft.com/office/word/2012/wordml" xmlns:w14="http://schemas.microsoft.com/office/word/2010/wordml" xmlns:w="http://schemas.openxmlformats.org/wordprocessingml/2006/main" xmlns:w10="urn:schemas-microsoft-com:office:word" xmlns:wp14="http://schemas.microsoft.com/office/word/2010/wordprocessingDrawing" xmlns:v="urn:schemas-microsoft-com:vml" xmlns:o="urn:schemas-microsoft-com:office:office" xmlns:mc="http://schemas.openxmlformats.org/markup-compatibility/2006" xmlns:wpc="http://schemas.microsoft.com/office/word/2010/wordprocessingCanvas" xmlns=""/>
                       </a:ext>
                     </a:extLst>
                   </pic:spPr>
@@ -468,7 +468,7 @@
                     <a:blip r:embed="rId9">
                       <a:extLst>
                         <a:ext uri="{28A0092B-C50C-407E-A947-70E740481C1C}">
-                          <a14:useLocalDpi xmlns="" xmlns:wpc="http://schemas.microsoft.com/office/word/2010/wordprocessingCanvas" xmlns:mc="http://schemas.openxmlformats.org/markup-compatibility/2006" xmlns:o="urn:schemas-microsoft-com:office:office" xmlns:v="urn:schemas-microsoft-com:vml" xmlns:wp14="http://schemas.microsoft.com/office/word/2010/wordprocessingDrawing" xmlns:w10="urn:schemas-microsoft-com:office:word" xmlns:w="http://schemas.openxmlformats.org/wordprocessingml/2006/main" xmlns:w14="http://schemas.microsoft.com/office/word/2010/wordml" xmlns:w15="http://schemas.microsoft.com/office/word/2012/wordml" xmlns:wpg="http://schemas.microsoft.com/office/word/2010/wordprocessingGroup" xmlns:wpi="http://schemas.microsoft.com/office/word/2010/wordprocessingInk" xmlns:wps="http://schemas.microsoft.com/office/word/2010/wordprocessingShape" xmlns:a14="http://schemas.microsoft.com/office/drawing/2010/main" val="0"/>
+                          <a14:useLocalDpi xmlns:a14="http://schemas.microsoft.com/office/drawing/2010/main" xmlns:wps="http://schemas.microsoft.com/office/word/2010/wordprocessingShape" xmlns:wpi="http://schemas.microsoft.com/office/word/2010/wordprocessingInk" xmlns:wpg="http://schemas.microsoft.com/office/word/2010/wordprocessingGroup" xmlns:w15="http://schemas.microsoft.com/office/word/2012/wordml" xmlns:w14="http://schemas.microsoft.com/office/word/2010/wordml" xmlns:w="http://schemas.openxmlformats.org/wordprocessingml/2006/main" xmlns:w10="urn:schemas-microsoft-com:office:word" xmlns:wp14="http://schemas.microsoft.com/office/word/2010/wordprocessingDrawing" xmlns:v="urn:schemas-microsoft-com:vml" xmlns:o="urn:schemas-microsoft-com:office:office" xmlns:mc="http://schemas.openxmlformats.org/markup-compatibility/2006" xmlns:wpc="http://schemas.microsoft.com/office/word/2010/wordprocessingCanvas" xmlns="" val="0"/>
                         </a:ext>
                       </a:extLst>
                     </a:blip>
@@ -542,7 +542,7 @@
                     <a:blip r:embed="rId10">
                       <a:extLst>
                         <a:ext uri="{28A0092B-C50C-407E-A947-70E740481C1C}">
-                          <a14:useLocalDpi xmlns="" xmlns:wpc="http://schemas.microsoft.com/office/word/2010/wordprocessingCanvas" xmlns:mc="http://schemas.openxmlformats.org/markup-compatibility/2006" xmlns:o="urn:schemas-microsoft-com:office:office" xmlns:v="urn:schemas-microsoft-com:vml" xmlns:wp14="http://schemas.microsoft.com/office/word/2010/wordprocessingDrawing" xmlns:w10="urn:schemas-microsoft-com:office:word" xmlns:w="http://schemas.openxmlformats.org/wordprocessingml/2006/main" xmlns:w14="http://schemas.microsoft.com/office/word/2010/wordml" xmlns:w15="http://schemas.microsoft.com/office/word/2012/wordml" xmlns:wpg="http://schemas.microsoft.com/office/word/2010/wordprocessingGroup" xmlns:wpi="http://schemas.microsoft.com/office/word/2010/wordprocessingInk" xmlns:wps="http://schemas.microsoft.com/office/word/2010/wordprocessingShape" xmlns:a14="http://schemas.microsoft.com/office/drawing/2010/main" val="0"/>
+                          <a14:useLocalDpi xmlns:a14="http://schemas.microsoft.com/office/drawing/2010/main" xmlns:wps="http://schemas.microsoft.com/office/word/2010/wordprocessingShape" xmlns:wpi="http://schemas.microsoft.com/office/word/2010/wordprocessingInk" xmlns:wpg="http://schemas.microsoft.com/office/word/2010/wordprocessingGroup" xmlns:w15="http://schemas.microsoft.com/office/word/2012/wordml" xmlns:w14="http://schemas.microsoft.com/office/word/2010/wordml" xmlns:w="http://schemas.openxmlformats.org/wordprocessingml/2006/main" xmlns:w10="urn:schemas-microsoft-com:office:word" xmlns:wp14="http://schemas.microsoft.com/office/word/2010/wordprocessingDrawing" xmlns:v="urn:schemas-microsoft-com:vml" xmlns:o="urn:schemas-microsoft-com:office:office" xmlns:mc="http://schemas.openxmlformats.org/markup-compatibility/2006" xmlns:wpc="http://schemas.microsoft.com/office/word/2010/wordprocessingCanvas" xmlns="" val="0"/>
                         </a:ext>
                       </a:extLst>
                     </a:blip>
@@ -615,7 +615,7 @@
                     <a:blip r:embed="rId11">
                       <a:extLst>
                         <a:ext uri="{28A0092B-C50C-407E-A947-70E740481C1C}">
-                          <a14:useLocalDpi xmlns="" xmlns:wpc="http://schemas.microsoft.com/office/word/2010/wordprocessingCanvas" xmlns:mc="http://schemas.openxmlformats.org/markup-compatibility/2006" xmlns:o="urn:schemas-microsoft-com:office:office" xmlns:v="urn:schemas-microsoft-com:vml" xmlns:wp14="http://schemas.microsoft.com/office/word/2010/wordprocessingDrawing" xmlns:w10="urn:schemas-microsoft-com:office:word" xmlns:w="http://schemas.openxmlformats.org/wordprocessingml/2006/main" xmlns:w14="http://schemas.microsoft.com/office/word/2010/wordml" xmlns:w15="http://schemas.microsoft.com/office/word/2012/wordml" xmlns:wpg="http://schemas.microsoft.com/office/word/2010/wordprocessingGroup" xmlns:wpi="http://schemas.microsoft.com/office/word/2010/wordprocessingInk" xmlns:wps="http://schemas.microsoft.com/office/word/2010/wordprocessingShape" xmlns:a14="http://schemas.microsoft.com/office/drawing/2010/main" val="0"/>
+                          <a14:useLocalDpi xmlns:a14="http://schemas.microsoft.com/office/drawing/2010/main" xmlns:wps="http://schemas.microsoft.com/office/word/2010/wordprocessingShape" xmlns:wpi="http://schemas.microsoft.com/office/word/2010/wordprocessingInk" xmlns:wpg="http://schemas.microsoft.com/office/word/2010/wordprocessingGroup" xmlns:w15="http://schemas.microsoft.com/office/word/2012/wordml" xmlns:w14="http://schemas.microsoft.com/office/word/2010/wordml" xmlns:w="http://schemas.openxmlformats.org/wordprocessingml/2006/main" xmlns:w10="urn:schemas-microsoft-com:office:word" xmlns:wp14="http://schemas.microsoft.com/office/word/2010/wordprocessingDrawing" xmlns:v="urn:schemas-microsoft-com:vml" xmlns:o="urn:schemas-microsoft-com:office:office" xmlns:mc="http://schemas.openxmlformats.org/markup-compatibility/2006" xmlns:wpc="http://schemas.microsoft.com/office/word/2010/wordprocessingCanvas" xmlns="" val="0"/>
                         </a:ext>
                       </a:extLst>
                     </a:blip>
@@ -636,7 +636,7 @@
                     </a:ln>
                     <a:extLst>
                       <a:ext uri="{53640926-AAD7-44D8-BBD7-CCE9431645EC}">
-                        <a14:shadowObscured xmlns="" xmlns:wpc="http://schemas.microsoft.com/office/word/2010/wordprocessingCanvas" xmlns:mc="http://schemas.openxmlformats.org/markup-compatibility/2006" xmlns:o="urn:schemas-microsoft-com:office:office" xmlns:v="urn:schemas-microsoft-com:vml" xmlns:wp14="http://schemas.microsoft.com/office/word/2010/wordprocessingDrawing" xmlns:w10="urn:schemas-microsoft-com:office:word" xmlns:w="http://schemas.openxmlformats.org/wordprocessingml/2006/main" xmlns:w14="http://schemas.microsoft.com/office/word/2010/wordml" xmlns:w15="http://schemas.microsoft.com/office/word/2012/wordml" xmlns:wpg="http://schemas.microsoft.com/office/word/2010/wordprocessingGroup" xmlns:wpi="http://schemas.microsoft.com/office/word/2010/wordprocessingInk" xmlns:wps="http://schemas.microsoft.com/office/word/2010/wordprocessingShape" xmlns:a14="http://schemas.microsoft.com/office/drawing/2010/main"/>
+                        <a14:shadowObscured xmlns:a14="http://schemas.microsoft.com/office/drawing/2010/main" xmlns:wps="http://schemas.microsoft.com/office/word/2010/wordprocessingShape" xmlns:wpi="http://schemas.microsoft.com/office/word/2010/wordprocessingInk" xmlns:wpg="http://schemas.microsoft.com/office/word/2010/wordprocessingGroup" xmlns:w15="http://schemas.microsoft.com/office/word/2012/wordml" xmlns:w14="http://schemas.microsoft.com/office/word/2010/wordml" xmlns:w="http://schemas.openxmlformats.org/wordprocessingml/2006/main" xmlns:w10="urn:schemas-microsoft-com:office:word" xmlns:wp14="http://schemas.microsoft.com/office/word/2010/wordprocessingDrawing" xmlns:v="urn:schemas-microsoft-com:vml" xmlns:o="urn:schemas-microsoft-com:office:office" xmlns:mc="http://schemas.openxmlformats.org/markup-compatibility/2006" xmlns:wpc="http://schemas.microsoft.com/office/word/2010/wordprocessingCanvas" xmlns=""/>
                       </a:ext>
                     </a:extLst>
                   </pic:spPr>
@@ -686,7 +686,7 @@
                     <a:blip r:embed="rId12">
                       <a:extLst>
                         <a:ext uri="{28A0092B-C50C-407E-A947-70E740481C1C}">
-                          <a14:useLocalDpi xmlns="" xmlns:wpc="http://schemas.microsoft.com/office/word/2010/wordprocessingCanvas" xmlns:mc="http://schemas.openxmlformats.org/markup-compatibility/2006" xmlns:o="urn:schemas-microsoft-com:office:office" xmlns:v="urn:schemas-microsoft-com:vml" xmlns:wp14="http://schemas.microsoft.com/office/word/2010/wordprocessingDrawing" xmlns:w10="urn:schemas-microsoft-com:office:word" xmlns:w="http://schemas.openxmlformats.org/wordprocessingml/2006/main" xmlns:w14="http://schemas.microsoft.com/office/word/2010/wordml" xmlns:w15="http://schemas.microsoft.com/office/word/2012/wordml" xmlns:wpg="http://schemas.microsoft.com/office/word/2010/wordprocessingGroup" xmlns:wpi="http://schemas.microsoft.com/office/word/2010/wordprocessingInk" xmlns:wps="http://schemas.microsoft.com/office/word/2010/wordprocessingShape" xmlns:a14="http://schemas.microsoft.com/office/drawing/2010/main" val="0"/>
+                          <a14:useLocalDpi xmlns:a14="http://schemas.microsoft.com/office/drawing/2010/main" xmlns:wps="http://schemas.microsoft.com/office/word/2010/wordprocessingShape" xmlns:wpi="http://schemas.microsoft.com/office/word/2010/wordprocessingInk" xmlns:wpg="http://schemas.microsoft.com/office/word/2010/wordprocessingGroup" xmlns:w15="http://schemas.microsoft.com/office/word/2012/wordml" xmlns:w14="http://schemas.microsoft.com/office/word/2010/wordml" xmlns:w="http://schemas.openxmlformats.org/wordprocessingml/2006/main" xmlns:w10="urn:schemas-microsoft-com:office:word" xmlns:wp14="http://schemas.microsoft.com/office/word/2010/wordprocessingDrawing" xmlns:v="urn:schemas-microsoft-com:vml" xmlns:o="urn:schemas-microsoft-com:office:office" xmlns:mc="http://schemas.openxmlformats.org/markup-compatibility/2006" xmlns:wpc="http://schemas.microsoft.com/office/word/2010/wordprocessingCanvas" xmlns="" val="0"/>
                         </a:ext>
                       </a:extLst>
                     </a:blip>
@@ -756,7 +756,7 @@
                     <a:blip r:embed="rId13" cstate="print">
                       <a:extLst>
                         <a:ext uri="{28A0092B-C50C-407E-A947-70E740481C1C}">
-                          <a14:useLocalDpi xmlns="" xmlns:wpc="http://schemas.microsoft.com/office/word/2010/wordprocessingCanvas" xmlns:mc="http://schemas.openxmlformats.org/markup-compatibility/2006" xmlns:o="urn:schemas-microsoft-com:office:office" xmlns:v="urn:schemas-microsoft-com:vml" xmlns:wp14="http://schemas.microsoft.com/office/word/2010/wordprocessingDrawing" xmlns:w10="urn:schemas-microsoft-com:office:word" xmlns:w="http://schemas.openxmlformats.org/wordprocessingml/2006/main" xmlns:w14="http://schemas.microsoft.com/office/word/2010/wordml" xmlns:w15="http://schemas.microsoft.com/office/word/2012/wordml" xmlns:wpg="http://schemas.microsoft.com/office/word/2010/wordprocessingGroup" xmlns:wpi="http://schemas.microsoft.com/office/word/2010/wordprocessingInk" xmlns:wps="http://schemas.microsoft.com/office/word/2010/wordprocessingShape" xmlns:a14="http://schemas.microsoft.com/office/drawing/2010/main" val="0"/>
+                          <a14:useLocalDpi xmlns:a14="http://schemas.microsoft.com/office/drawing/2010/main" xmlns:wps="http://schemas.microsoft.com/office/word/2010/wordprocessingShape" xmlns:wpi="http://schemas.microsoft.com/office/word/2010/wordprocessingInk" xmlns:wpg="http://schemas.microsoft.com/office/word/2010/wordprocessingGroup" xmlns:w15="http://schemas.microsoft.com/office/word/2012/wordml" xmlns:w14="http://schemas.microsoft.com/office/word/2010/wordml" xmlns:w="http://schemas.openxmlformats.org/wordprocessingml/2006/main" xmlns:w10="urn:schemas-microsoft-com:office:word" xmlns:wp14="http://schemas.microsoft.com/office/word/2010/wordprocessingDrawing" xmlns:v="urn:schemas-microsoft-com:vml" xmlns:o="urn:schemas-microsoft-com:office:office" xmlns:mc="http://schemas.openxmlformats.org/markup-compatibility/2006" xmlns:wpc="http://schemas.microsoft.com/office/word/2010/wordprocessingCanvas" xmlns="" val="0"/>
                         </a:ext>
                       </a:extLst>
                     </a:blip>
@@ -826,7 +826,7 @@
                     <a:blip r:embed="rId14" cstate="print">
                       <a:extLst>
                         <a:ext uri="{28A0092B-C50C-407E-A947-70E740481C1C}">
-                          <a14:useLocalDpi xmlns="" xmlns:wpc="http://schemas.microsoft.com/office/word/2010/wordprocessingCanvas" xmlns:mc="http://schemas.openxmlformats.org/markup-compatibility/2006" xmlns:o="urn:schemas-microsoft-com:office:office" xmlns:v="urn:schemas-microsoft-com:vml" xmlns:wp14="http://schemas.microsoft.com/office/word/2010/wordprocessingDrawing" xmlns:w10="urn:schemas-microsoft-com:office:word" xmlns:w="http://schemas.openxmlformats.org/wordprocessingml/2006/main" xmlns:w14="http://schemas.microsoft.com/office/word/2010/wordml" xmlns:w15="http://schemas.microsoft.com/office/word/2012/wordml" xmlns:wpg="http://schemas.microsoft.com/office/word/2010/wordprocessingGroup" xmlns:wpi="http://schemas.microsoft.com/office/word/2010/wordprocessingInk" xmlns:wps="http://schemas.microsoft.com/office/word/2010/wordprocessingShape" xmlns:a14="http://schemas.microsoft.com/office/drawing/2010/main" val="0"/>
+                          <a14:useLocalDpi xmlns:a14="http://schemas.microsoft.com/office/drawing/2010/main" xmlns:wps="http://schemas.microsoft.com/office/word/2010/wordprocessingShape" xmlns:wpi="http://schemas.microsoft.com/office/word/2010/wordprocessingInk" xmlns:wpg="http://schemas.microsoft.com/office/word/2010/wordprocessingGroup" xmlns:w15="http://schemas.microsoft.com/office/word/2012/wordml" xmlns:w14="http://schemas.microsoft.com/office/word/2010/wordml" xmlns:w="http://schemas.openxmlformats.org/wordprocessingml/2006/main" xmlns:w10="urn:schemas-microsoft-com:office:word" xmlns:wp14="http://schemas.microsoft.com/office/word/2010/wordprocessingDrawing" xmlns:v="urn:schemas-microsoft-com:vml" xmlns:o="urn:schemas-microsoft-com:office:office" xmlns:mc="http://schemas.openxmlformats.org/markup-compatibility/2006" xmlns:wpc="http://schemas.microsoft.com/office/word/2010/wordprocessingCanvas" xmlns="" val="0"/>
                         </a:ext>
                       </a:extLst>
                     </a:blip>
@@ -903,7 +903,7 @@
                     <a:blip r:embed="rId15" cstate="print">
                       <a:extLst>
                         <a:ext uri="{28A0092B-C50C-407E-A947-70E740481C1C}">
-                          <a14:useLocalDpi xmlns="" xmlns:wpc="http://schemas.microsoft.com/office/word/2010/wordprocessingCanvas" xmlns:mc="http://schemas.openxmlformats.org/markup-compatibility/2006" xmlns:o="urn:schemas-microsoft-com:office:office" xmlns:v="urn:schemas-microsoft-com:vml" xmlns:wp14="http://schemas.microsoft.com/office/word/2010/wordprocessingDrawing" xmlns:w10="urn:schemas-microsoft-com:office:word" xmlns:w="http://schemas.openxmlformats.org/wordprocessingml/2006/main" xmlns:w14="http://schemas.microsoft.com/office/word/2010/wordml" xmlns:w15="http://schemas.microsoft.com/office/word/2012/wordml" xmlns:wpg="http://schemas.microsoft.com/office/word/2010/wordprocessingGroup" xmlns:wpi="http://schemas.microsoft.com/office/word/2010/wordprocessingInk" xmlns:wps="http://schemas.microsoft.com/office/word/2010/wordprocessingShape" xmlns:a14="http://schemas.microsoft.com/office/drawing/2010/main" val="0"/>
+                          <a14:useLocalDpi xmlns:a14="http://schemas.microsoft.com/office/drawing/2010/main" xmlns:wps="http://schemas.microsoft.com/office/word/2010/wordprocessingShape" xmlns:wpi="http://schemas.microsoft.com/office/word/2010/wordprocessingInk" xmlns:wpg="http://schemas.microsoft.com/office/word/2010/wordprocessingGroup" xmlns:w15="http://schemas.microsoft.com/office/word/2012/wordml" xmlns:w14="http://schemas.microsoft.com/office/word/2010/wordml" xmlns:w="http://schemas.openxmlformats.org/wordprocessingml/2006/main" xmlns:w10="urn:schemas-microsoft-com:office:word" xmlns:wp14="http://schemas.microsoft.com/office/word/2010/wordprocessingDrawing" xmlns:v="urn:schemas-microsoft-com:vml" xmlns:o="urn:schemas-microsoft-com:office:office" xmlns:mc="http://schemas.openxmlformats.org/markup-compatibility/2006" xmlns:wpc="http://schemas.microsoft.com/office/word/2010/wordprocessingCanvas" xmlns="" val="0"/>
                         </a:ext>
                       </a:extLst>
                     </a:blip>
@@ -966,7 +966,7 @@
                     <a:blip r:embed="rId16">
                       <a:extLst>
                         <a:ext uri="{28A0092B-C50C-407E-A947-70E740481C1C}">
-                          <a14:useLocalDpi xmlns="" xmlns:wpc="http://schemas.microsoft.com/office/word/2010/wordprocessingCanvas" xmlns:mc="http://schemas.openxmlformats.org/markup-compatibility/2006" xmlns:o="urn:schemas-microsoft-com:office:office" xmlns:v="urn:schemas-microsoft-com:vml" xmlns:wp14="http://schemas.microsoft.com/office/word/2010/wordprocessingDrawing" xmlns:w10="urn:schemas-microsoft-com:office:word" xmlns:w="http://schemas.openxmlformats.org/wordprocessingml/2006/main" xmlns:w14="http://schemas.microsoft.com/office/word/2010/wordml" xmlns:w15="http://schemas.microsoft.com/office/word/2012/wordml" xmlns:wpg="http://schemas.microsoft.com/office/word/2010/wordprocessingGroup" xmlns:wpi="http://schemas.microsoft.com/office/word/2010/wordprocessingInk" xmlns:wps="http://schemas.microsoft.com/office/word/2010/wordprocessingShape" xmlns:a14="http://schemas.microsoft.com/office/drawing/2010/main" val="0"/>
+                          <a14:useLocalDpi xmlns:a14="http://schemas.microsoft.com/office/drawing/2010/main" xmlns:wps="http://schemas.microsoft.com/office/word/2010/wordprocessingShape" xmlns:wpi="http://schemas.microsoft.com/office/word/2010/wordprocessingInk" xmlns:wpg="http://schemas.microsoft.com/office/word/2010/wordprocessingGroup" xmlns:w15="http://schemas.microsoft.com/office/word/2012/wordml" xmlns:w14="http://schemas.microsoft.com/office/word/2010/wordml" xmlns:w="http://schemas.openxmlformats.org/wordprocessingml/2006/main" xmlns:w10="urn:schemas-microsoft-com:office:word" xmlns:wp14="http://schemas.microsoft.com/office/word/2010/wordprocessingDrawing" xmlns:v="urn:schemas-microsoft-com:vml" xmlns:o="urn:schemas-microsoft-com:office:office" xmlns:mc="http://schemas.openxmlformats.org/markup-compatibility/2006" xmlns:wpc="http://schemas.microsoft.com/office/word/2010/wordprocessingCanvas" xmlns="" val="0"/>
                         </a:ext>
                       </a:extLst>
                     </a:blip>
@@ -1032,7 +1032,7 @@
                     <a:blip r:embed="rId17">
                       <a:extLst>
                         <a:ext uri="{28A0092B-C50C-407E-A947-70E740481C1C}">
-                          <a14:useLocalDpi xmlns="" xmlns:wpc="http://schemas.microsoft.com/office/word/2010/wordprocessingCanvas" xmlns:mc="http://schemas.openxmlformats.org/markup-compatibility/2006" xmlns:o="urn:schemas-microsoft-com:office:office" xmlns:v="urn:schemas-microsoft-com:vml" xmlns:wp14="http://schemas.microsoft.com/office/word/2010/wordprocessingDrawing" xmlns:w10="urn:schemas-microsoft-com:office:word" xmlns:w="http://schemas.openxmlformats.org/wordprocessingml/2006/main" xmlns:w14="http://schemas.microsoft.com/office/word/2010/wordml" xmlns:w15="http://schemas.microsoft.com/office/word/2012/wordml" xmlns:wpg="http://schemas.microsoft.com/office/word/2010/wordprocessingGroup" xmlns:wpi="http://schemas.microsoft.com/office/word/2010/wordprocessingInk" xmlns:wps="http://schemas.microsoft.com/office/word/2010/wordprocessingShape" xmlns:a14="http://schemas.microsoft.com/office/drawing/2010/main" val="0"/>
+                          <a14:useLocalDpi xmlns:a14="http://schemas.microsoft.com/office/drawing/2010/main" xmlns:wps="http://schemas.microsoft.com/office/word/2010/wordprocessingShape" xmlns:wpi="http://schemas.microsoft.com/office/word/2010/wordprocessingInk" xmlns:wpg="http://schemas.microsoft.com/office/word/2010/wordprocessingGroup" xmlns:w15="http://schemas.microsoft.com/office/word/2012/wordml" xmlns:w14="http://schemas.microsoft.com/office/word/2010/wordml" xmlns:w="http://schemas.openxmlformats.org/wordprocessingml/2006/main" xmlns:w10="urn:schemas-microsoft-com:office:word" xmlns:wp14="http://schemas.microsoft.com/office/word/2010/wordprocessingDrawing" xmlns:v="urn:schemas-microsoft-com:vml" xmlns:o="urn:schemas-microsoft-com:office:office" xmlns:mc="http://schemas.openxmlformats.org/markup-compatibility/2006" xmlns:wpc="http://schemas.microsoft.com/office/word/2010/wordprocessingCanvas" xmlns="" val="0"/>
                         </a:ext>
                       </a:extLst>
                     </a:blip>
@@ -1428,7 +1428,7 @@
           <wp:inline distT="0" distB="0" distL="0" distR="0">
             <wp:extent cx="6858000" cy="3841889"/>
             <wp:effectExtent l="19050" t="0" r="0" b="0"/>
-            <wp:docPr id="2" name="图片 1" descr="D:\git\bank\Bank\documents\dbdesign.png"/>
+            <wp:docPr id="3" name="图片 1" descr="D:\git\bank\Bank\documents\dbdesign.png"/>
             <wp:cNvGraphicFramePr>
               <a:graphicFrameLocks xmlns:a="http://schemas.openxmlformats.org/drawingml/2006/main" noChangeAspect="1"/>
             </wp:cNvGraphicFramePr>
@@ -3480,7 +3480,7 @@
   <a:extraClrSchemeLst/>
   <a:extLst>
     <a:ext uri="{05A4C25C-085E-4340-85A3-A5531E510DB2}">
-      <thm15:themeFamily xmlns="" xmlns:thm15="http://schemas.microsoft.com/office/thememl/2012/main" name="Office Theme" id="{62F939B6-93AF-4DB8-9C6B-D6C7DFDC589F}" vid="{4A3C46E8-61CC-4603-A589-7422A47A8E4A}"/>
+      <thm15:themeFamily xmlns:thm15="http://schemas.microsoft.com/office/thememl/2012/main" xmlns="" name="Office Theme" id="{62F939B6-93AF-4DB8-9C6B-D6C7DFDC589F}" vid="{4A3C46E8-61CC-4603-A589-7422A47A8E4A}"/>
     </a:ext>
   </a:extLst>
 </a:theme>

</xml_diff>